<commit_message>
Added time series analysis to include April/May data
</commit_message>
<xml_diff>
--- a/edivalo-seedlings-natural-regen.docx
+++ b/edivalo-seedlings-natural-regen.docx
@@ -73,7 +73,7 @@
           <w:noProof/>
         </w:rPr>
         <w:drawing>
-          <wp:inline distT="0" distB="0" distL="0" distR="0" wp14:anchorId="08C3B7F0" wp14:editId="57741A20">
+          <wp:inline distT="0" distB="0" distL="0" distR="0" wp14:anchorId="1F38201B" wp14:editId="47346B46">
             <wp:extent cx="5334000" cy="4267200"/>
             <wp:effectExtent l="0" t="0" r="0" b="0"/>
             <wp:docPr id="1" name="Picture"/>
@@ -127,28 +127,1787 @@
     </w:p>
     <w:p>
       <w:pPr>
-        <w:pStyle w:val="FirstParagraph"/>
+        <w:pStyle w:val="Heading4"/>
+      </w:pPr>
+      <w:bookmarkStart w:id="4" w:name="with-time"/>
+      <w:r>
+        <w:t>With time</w:t>
+      </w:r>
+      <w:bookmarkEnd w:id="4"/>
+    </w:p>
+    <w:tbl>
+      <w:tblPr>
+        <w:tblStyle w:val="Table"/>
+        <w:tblW w:w="0" w:type="pct"/>
+        <w:tblLook w:val="07E0" w:firstRow="1" w:lastRow="1" w:firstColumn="1" w:lastColumn="1" w:noHBand="1" w:noVBand="1"/>
+      </w:tblPr>
+      <w:tblGrid>
+        <w:gridCol w:w="2706"/>
+        <w:gridCol w:w="716"/>
+        <w:gridCol w:w="1112"/>
+        <w:gridCol w:w="1041"/>
+      </w:tblGrid>
+      <w:tr>
+        <w:tc>
+          <w:tcPr>
+            <w:tcW w:w="0" w:type="auto"/>
+            <w:tcBorders>
+              <w:bottom w:val="single" w:sz="0" w:space="0" w:color="auto"/>
+            </w:tcBorders>
+            <w:vAlign w:val="bottom"/>
+          </w:tcPr>
+          <w:p>
+            <w:pPr>
+              <w:pStyle w:val="Compact"/>
+            </w:pPr>
+            <w:r>
+              <w:rPr>
+                <w:b/>
+              </w:rPr>
+              <w:t>Characteristic</w:t>
+            </w:r>
+          </w:p>
+        </w:tc>
+        <w:tc>
+          <w:tcPr>
+            <w:tcW w:w="0" w:type="auto"/>
+            <w:tcBorders>
+              <w:bottom w:val="single" w:sz="0" w:space="0" w:color="auto"/>
+            </w:tcBorders>
+            <w:vAlign w:val="bottom"/>
+          </w:tcPr>
+          <w:p>
+            <w:pPr>
+              <w:pStyle w:val="Compact"/>
+            </w:pPr>
+            <w:r>
+              <w:rPr>
+                <w:b/>
+              </w:rPr>
+              <w:t>Beta</w:t>
+            </w:r>
+          </w:p>
+        </w:tc>
+        <w:tc>
+          <w:tcPr>
+            <w:tcW w:w="0" w:type="auto"/>
+            <w:tcBorders>
+              <w:bottom w:val="single" w:sz="0" w:space="0" w:color="auto"/>
+            </w:tcBorders>
+            <w:vAlign w:val="bottom"/>
+          </w:tcPr>
+          <w:p>
+            <w:pPr>
+              <w:pStyle w:val="Compact"/>
+            </w:pPr>
+            <w:r>
+              <w:rPr>
+                <w:b/>
+              </w:rPr>
+              <w:t>95% CI</w:t>
+            </w:r>
+          </w:p>
+        </w:tc>
+        <w:tc>
+          <w:tcPr>
+            <w:tcW w:w="0" w:type="auto"/>
+            <w:tcBorders>
+              <w:bottom w:val="single" w:sz="0" w:space="0" w:color="auto"/>
+            </w:tcBorders>
+            <w:vAlign w:val="bottom"/>
+          </w:tcPr>
+          <w:p>
+            <w:pPr>
+              <w:pStyle w:val="Compact"/>
+            </w:pPr>
+            <w:r>
+              <w:rPr>
+                <w:b/>
+              </w:rPr>
+              <w:t>p-value</w:t>
+            </w:r>
+          </w:p>
+        </w:tc>
+      </w:tr>
+      <w:tr>
+        <w:tc>
+          <w:tcPr>
+            <w:tcW w:w="0" w:type="auto"/>
+          </w:tcPr>
+          <w:p>
+            <w:pPr>
+              <w:pStyle w:val="Compact"/>
+            </w:pPr>
+            <w:r>
+              <w:t>grazing</w:t>
+            </w:r>
+          </w:p>
+        </w:tc>
+        <w:tc>
+          <w:tcPr>
+            <w:tcW w:w="0" w:type="auto"/>
+          </w:tcPr>
+          <w:p>
+            <w:pPr>
+              <w:pStyle w:val="Compact"/>
+            </w:pPr>
+            <w:r>
+              <w:t>-5.8</w:t>
+            </w:r>
+          </w:p>
+        </w:tc>
+        <w:tc>
+          <w:tcPr>
+            <w:tcW w:w="0" w:type="auto"/>
+          </w:tcPr>
+          <w:p>
+            <w:pPr>
+              <w:pStyle w:val="Compact"/>
+            </w:pPr>
+            <w:r>
+              <w:t>-12, 0.48</w:t>
+            </w:r>
+          </w:p>
+        </w:tc>
+        <w:tc>
+          <w:tcPr>
+            <w:tcW w:w="0" w:type="auto"/>
+          </w:tcPr>
+          <w:p>
+            <w:pPr>
+              <w:pStyle w:val="Compact"/>
+            </w:pPr>
+            <w:r>
+              <w:t>0.073</w:t>
+            </w:r>
+            <w:bookmarkStart w:id="5" w:name="_GoBack"/>
+            <w:bookmarkEnd w:id="5"/>
+          </w:p>
+        </w:tc>
+      </w:tr>
+      <w:tr>
+        <w:tc>
+          <w:tcPr>
+            <w:tcW w:w="0" w:type="auto"/>
+          </w:tcPr>
+          <w:p>
+            <w:pPr>
+              <w:pStyle w:val="Compact"/>
+            </w:pPr>
+            <w:r>
+              <w:lastRenderedPageBreak/>
+              <w:t>nutrient</w:t>
+            </w:r>
+          </w:p>
+        </w:tc>
+        <w:tc>
+          <w:tcPr>
+            <w:tcW w:w="0" w:type="auto"/>
+          </w:tcPr>
+          <w:p>
+            <w:pPr>
+              <w:pStyle w:val="Compact"/>
+            </w:pPr>
+            <w:r>
+              <w:t>2.1</w:t>
+            </w:r>
+          </w:p>
+        </w:tc>
+        <w:tc>
+          <w:tcPr>
+            <w:tcW w:w="0" w:type="auto"/>
+          </w:tcPr>
+          <w:p>
+            <w:pPr>
+              <w:pStyle w:val="Compact"/>
+            </w:pPr>
+            <w:r>
+              <w:t>-4.2, 8.4</w:t>
+            </w:r>
+          </w:p>
+        </w:tc>
+        <w:tc>
+          <w:tcPr>
+            <w:tcW w:w="0" w:type="auto"/>
+          </w:tcPr>
+          <w:p>
+            <w:pPr>
+              <w:pStyle w:val="Compact"/>
+            </w:pPr>
+            <w:r>
+              <w:t>0.5</w:t>
+            </w:r>
+          </w:p>
+        </w:tc>
+      </w:tr>
+      <w:tr>
+        <w:tc>
+          <w:tcPr>
+            <w:tcW w:w="0" w:type="auto"/>
+          </w:tcPr>
+          <w:p>
+            <w:pPr>
+              <w:pStyle w:val="Compact"/>
+            </w:pPr>
+            <w:r>
+              <w:t>light</w:t>
+            </w:r>
+          </w:p>
+        </w:tc>
+        <w:tc>
+          <w:tcPr>
+            <w:tcW w:w="0" w:type="auto"/>
+          </w:tcPr>
+          <w:p>
+            <w:pPr>
+              <w:pStyle w:val="Compact"/>
+            </w:pPr>
+            <w:r>
+              <w:t>3.3</w:t>
+            </w:r>
+          </w:p>
+        </w:tc>
+        <w:tc>
+          <w:tcPr>
+            <w:tcW w:w="0" w:type="auto"/>
+          </w:tcPr>
+          <w:p>
+            <w:pPr>
+              <w:pStyle w:val="Compact"/>
+            </w:pPr>
+            <w:r>
+              <w:t>-2.5, 9.1</w:t>
+            </w:r>
+          </w:p>
+        </w:tc>
+        <w:tc>
+          <w:tcPr>
+            <w:tcW w:w="0" w:type="auto"/>
+          </w:tcPr>
+          <w:p>
+            <w:pPr>
+              <w:pStyle w:val="Compact"/>
+            </w:pPr>
+            <w:r>
+              <w:t>0.3</w:t>
+            </w:r>
+          </w:p>
+        </w:tc>
+      </w:tr>
+      <w:tr>
+        <w:tc>
+          <w:tcPr>
+            <w:tcW w:w="0" w:type="auto"/>
+          </w:tcPr>
+          <w:p>
+            <w:pPr>
+              <w:pStyle w:val="Compact"/>
+            </w:pPr>
+            <w:r>
+              <w:t>month</w:t>
+            </w:r>
+          </w:p>
+        </w:tc>
+        <w:tc>
+          <w:tcPr>
+            <w:tcW w:w="0" w:type="auto"/>
+          </w:tcPr>
+          <w:p>
+            <w:pPr>
+              <w:pStyle w:val="Compact"/>
+            </w:pPr>
+          </w:p>
+        </w:tc>
+        <w:tc>
+          <w:tcPr>
+            <w:tcW w:w="0" w:type="auto"/>
+          </w:tcPr>
+          <w:p>
+            <w:pPr>
+              <w:pStyle w:val="Compact"/>
+            </w:pPr>
+          </w:p>
+        </w:tc>
+        <w:tc>
+          <w:tcPr>
+            <w:tcW w:w="0" w:type="auto"/>
+          </w:tcPr>
+          <w:p>
+            <w:pPr>
+              <w:pStyle w:val="Compact"/>
+            </w:pPr>
+          </w:p>
+        </w:tc>
+      </w:tr>
+      <w:tr>
+        <w:tc>
+          <w:tcPr>
+            <w:tcW w:w="0" w:type="auto"/>
+          </w:tcPr>
+          <w:p>
+            <w:pPr>
+              <w:pStyle w:val="Compact"/>
+              <w:rPr>
+                <w:sz w:val="18"/>
+                <w:szCs w:val="18"/>
+              </w:rPr>
+            </w:pPr>
+            <w:r>
+              <w:rPr>
+                <w:sz w:val="18"/>
+                <w:szCs w:val="18"/>
+              </w:rPr>
+              <w:t>2019_10</w:t>
+            </w:r>
+          </w:p>
+        </w:tc>
+        <w:tc>
+          <w:tcPr>
+            <w:tcW w:w="0" w:type="auto"/>
+          </w:tcPr>
+          <w:p>
+            <w:pPr>
+              <w:pStyle w:val="Compact"/>
+              <w:rPr>
+                <w:sz w:val="18"/>
+                <w:szCs w:val="18"/>
+              </w:rPr>
+            </w:pPr>
+          </w:p>
+        </w:tc>
+        <w:tc>
+          <w:tcPr>
+            <w:tcW w:w="0" w:type="auto"/>
+          </w:tcPr>
+          <w:p>
+            <w:pPr>
+              <w:pStyle w:val="Compact"/>
+              <w:rPr>
+                <w:sz w:val="18"/>
+                <w:szCs w:val="18"/>
+              </w:rPr>
+            </w:pPr>
+          </w:p>
+        </w:tc>
+        <w:tc>
+          <w:tcPr>
+            <w:tcW w:w="0" w:type="auto"/>
+          </w:tcPr>
+          <w:p>
+            <w:pPr>
+              <w:pStyle w:val="Compact"/>
+              <w:rPr>
+                <w:sz w:val="18"/>
+                <w:szCs w:val="18"/>
+              </w:rPr>
+            </w:pPr>
+          </w:p>
+        </w:tc>
+      </w:tr>
+      <w:tr>
+        <w:tc>
+          <w:tcPr>
+            <w:tcW w:w="0" w:type="auto"/>
+          </w:tcPr>
+          <w:p>
+            <w:pPr>
+              <w:pStyle w:val="Compact"/>
+              <w:rPr>
+                <w:sz w:val="18"/>
+                <w:szCs w:val="18"/>
+              </w:rPr>
+            </w:pPr>
+            <w:r>
+              <w:rPr>
+                <w:sz w:val="18"/>
+                <w:szCs w:val="18"/>
+              </w:rPr>
+              <w:t>2020_03</w:t>
+            </w:r>
+          </w:p>
+        </w:tc>
+        <w:tc>
+          <w:tcPr>
+            <w:tcW w:w="0" w:type="auto"/>
+          </w:tcPr>
+          <w:p>
+            <w:pPr>
+              <w:pStyle w:val="Compact"/>
+              <w:rPr>
+                <w:sz w:val="18"/>
+                <w:szCs w:val="18"/>
+              </w:rPr>
+            </w:pPr>
+            <w:r>
+              <w:rPr>
+                <w:sz w:val="18"/>
+                <w:szCs w:val="18"/>
+              </w:rPr>
+              <w:t>-8.2</w:t>
+            </w:r>
+          </w:p>
+        </w:tc>
+        <w:tc>
+          <w:tcPr>
+            <w:tcW w:w="0" w:type="auto"/>
+          </w:tcPr>
+          <w:p>
+            <w:pPr>
+              <w:pStyle w:val="Compact"/>
+              <w:rPr>
+                <w:sz w:val="18"/>
+                <w:szCs w:val="18"/>
+              </w:rPr>
+            </w:pPr>
+            <w:r>
+              <w:rPr>
+                <w:sz w:val="18"/>
+                <w:szCs w:val="18"/>
+              </w:rPr>
+              <w:t>-12, -4.2</w:t>
+            </w:r>
+          </w:p>
+        </w:tc>
+        <w:tc>
+          <w:tcPr>
+            <w:tcW w:w="0" w:type="auto"/>
+          </w:tcPr>
+          <w:p>
+            <w:pPr>
+              <w:pStyle w:val="Compact"/>
+              <w:rPr>
+                <w:sz w:val="18"/>
+                <w:szCs w:val="18"/>
+              </w:rPr>
+            </w:pPr>
+            <w:r>
+              <w:rPr>
+                <w:sz w:val="18"/>
+                <w:szCs w:val="18"/>
+              </w:rPr>
+              <w:t>&lt;0.001</w:t>
+            </w:r>
+          </w:p>
+        </w:tc>
+      </w:tr>
+      <w:tr>
+        <w:tc>
+          <w:tcPr>
+            <w:tcW w:w="0" w:type="auto"/>
+          </w:tcPr>
+          <w:p>
+            <w:pPr>
+              <w:pStyle w:val="Compact"/>
+              <w:rPr>
+                <w:sz w:val="18"/>
+                <w:szCs w:val="18"/>
+              </w:rPr>
+            </w:pPr>
+            <w:r>
+              <w:rPr>
+                <w:sz w:val="18"/>
+                <w:szCs w:val="18"/>
+              </w:rPr>
+              <w:t>2020_05</w:t>
+            </w:r>
+          </w:p>
+        </w:tc>
+        <w:tc>
+          <w:tcPr>
+            <w:tcW w:w="0" w:type="auto"/>
+          </w:tcPr>
+          <w:p>
+            <w:pPr>
+              <w:pStyle w:val="Compact"/>
+              <w:rPr>
+                <w:sz w:val="18"/>
+                <w:szCs w:val="18"/>
+              </w:rPr>
+            </w:pPr>
+            <w:r>
+              <w:rPr>
+                <w:sz w:val="18"/>
+                <w:szCs w:val="18"/>
+              </w:rPr>
+              <w:t>-12</w:t>
+            </w:r>
+          </w:p>
+        </w:tc>
+        <w:tc>
+          <w:tcPr>
+            <w:tcW w:w="0" w:type="auto"/>
+          </w:tcPr>
+          <w:p>
+            <w:pPr>
+              <w:pStyle w:val="Compact"/>
+              <w:rPr>
+                <w:sz w:val="18"/>
+                <w:szCs w:val="18"/>
+              </w:rPr>
+            </w:pPr>
+            <w:r>
+              <w:rPr>
+                <w:sz w:val="18"/>
+                <w:szCs w:val="18"/>
+              </w:rPr>
+              <w:t>-16, -7.7</w:t>
+            </w:r>
+          </w:p>
+        </w:tc>
+        <w:tc>
+          <w:tcPr>
+            <w:tcW w:w="0" w:type="auto"/>
+          </w:tcPr>
+          <w:p>
+            <w:pPr>
+              <w:pStyle w:val="Compact"/>
+              <w:rPr>
+                <w:sz w:val="18"/>
+                <w:szCs w:val="18"/>
+              </w:rPr>
+            </w:pPr>
+            <w:r>
+              <w:rPr>
+                <w:sz w:val="18"/>
+                <w:szCs w:val="18"/>
+              </w:rPr>
+              <w:t>&lt;0.001</w:t>
+            </w:r>
+          </w:p>
+        </w:tc>
+      </w:tr>
+      <w:tr>
+        <w:tc>
+          <w:tcPr>
+            <w:tcW w:w="0" w:type="auto"/>
+          </w:tcPr>
+          <w:p>
+            <w:pPr>
+              <w:pStyle w:val="Compact"/>
+              <w:rPr>
+                <w:sz w:val="18"/>
+                <w:szCs w:val="18"/>
+              </w:rPr>
+            </w:pPr>
+            <w:r>
+              <w:rPr>
+                <w:sz w:val="18"/>
+                <w:szCs w:val="18"/>
+              </w:rPr>
+              <w:t>2020_06</w:t>
+            </w:r>
+          </w:p>
+        </w:tc>
+        <w:tc>
+          <w:tcPr>
+            <w:tcW w:w="0" w:type="auto"/>
+          </w:tcPr>
+          <w:p>
+            <w:pPr>
+              <w:pStyle w:val="Compact"/>
+              <w:rPr>
+                <w:sz w:val="18"/>
+                <w:szCs w:val="18"/>
+              </w:rPr>
+            </w:pPr>
+            <w:r>
+              <w:rPr>
+                <w:sz w:val="18"/>
+                <w:szCs w:val="18"/>
+              </w:rPr>
+              <w:t>-17</w:t>
+            </w:r>
+          </w:p>
+        </w:tc>
+        <w:tc>
+          <w:tcPr>
+            <w:tcW w:w="0" w:type="auto"/>
+          </w:tcPr>
+          <w:p>
+            <w:pPr>
+              <w:pStyle w:val="Compact"/>
+              <w:rPr>
+                <w:sz w:val="18"/>
+                <w:szCs w:val="18"/>
+              </w:rPr>
+            </w:pPr>
+            <w:r>
+              <w:rPr>
+                <w:sz w:val="18"/>
+                <w:szCs w:val="18"/>
+              </w:rPr>
+              <w:t>-21, -13</w:t>
+            </w:r>
+          </w:p>
+        </w:tc>
+        <w:tc>
+          <w:tcPr>
+            <w:tcW w:w="0" w:type="auto"/>
+          </w:tcPr>
+          <w:p>
+            <w:pPr>
+              <w:pStyle w:val="Compact"/>
+              <w:rPr>
+                <w:sz w:val="18"/>
+                <w:szCs w:val="18"/>
+              </w:rPr>
+            </w:pPr>
+            <w:r>
+              <w:rPr>
+                <w:sz w:val="18"/>
+                <w:szCs w:val="18"/>
+              </w:rPr>
+              <w:t>&lt;0.001</w:t>
+            </w:r>
+          </w:p>
+        </w:tc>
+      </w:tr>
+      <w:tr>
+        <w:tc>
+          <w:tcPr>
+            <w:tcW w:w="0" w:type="auto"/>
+          </w:tcPr>
+          <w:p>
+            <w:pPr>
+              <w:pStyle w:val="Compact"/>
+            </w:pPr>
+            <w:r>
+              <w:t>grazing * nutrient</w:t>
+            </w:r>
+          </w:p>
+        </w:tc>
+        <w:tc>
+          <w:tcPr>
+            <w:tcW w:w="0" w:type="auto"/>
+          </w:tcPr>
+          <w:p>
+            <w:pPr>
+              <w:pStyle w:val="Compact"/>
+            </w:pPr>
+            <w:r>
+              <w:t>12</w:t>
+            </w:r>
+          </w:p>
+        </w:tc>
+        <w:tc>
+          <w:tcPr>
+            <w:tcW w:w="0" w:type="auto"/>
+          </w:tcPr>
+          <w:p>
+            <w:pPr>
+              <w:pStyle w:val="Compact"/>
+            </w:pPr>
+            <w:r>
+              <w:t>3.5, 20</w:t>
+            </w:r>
+          </w:p>
+        </w:tc>
+        <w:tc>
+          <w:tcPr>
+            <w:tcW w:w="0" w:type="auto"/>
+          </w:tcPr>
+          <w:p>
+            <w:pPr>
+              <w:pStyle w:val="Compact"/>
+            </w:pPr>
+            <w:r>
+              <w:t>0.007</w:t>
+            </w:r>
+          </w:p>
+        </w:tc>
+      </w:tr>
+      <w:tr>
+        <w:tc>
+          <w:tcPr>
+            <w:tcW w:w="0" w:type="auto"/>
+          </w:tcPr>
+          <w:p>
+            <w:pPr>
+              <w:pStyle w:val="Compact"/>
+            </w:pPr>
+            <w:r>
+              <w:t>grazing * light</w:t>
+            </w:r>
+          </w:p>
+        </w:tc>
+        <w:tc>
+          <w:tcPr>
+            <w:tcW w:w="0" w:type="auto"/>
+          </w:tcPr>
+          <w:p>
+            <w:pPr>
+              <w:pStyle w:val="Compact"/>
+            </w:pPr>
+            <w:r>
+              <w:t>0.23</w:t>
+            </w:r>
+          </w:p>
+        </w:tc>
+        <w:tc>
+          <w:tcPr>
+            <w:tcW w:w="0" w:type="auto"/>
+          </w:tcPr>
+          <w:p>
+            <w:pPr>
+              <w:pStyle w:val="Compact"/>
+            </w:pPr>
+            <w:r>
+              <w:t>-7.8, 8.2</w:t>
+            </w:r>
+          </w:p>
+        </w:tc>
+        <w:tc>
+          <w:tcPr>
+            <w:tcW w:w="0" w:type="auto"/>
+          </w:tcPr>
+          <w:p>
+            <w:pPr>
+              <w:pStyle w:val="Compact"/>
+            </w:pPr>
+            <w:r>
+              <w:t>&gt;0.9</w:t>
+            </w:r>
+          </w:p>
+        </w:tc>
+      </w:tr>
+      <w:tr>
+        <w:tc>
+          <w:tcPr>
+            <w:tcW w:w="0" w:type="auto"/>
+          </w:tcPr>
+          <w:p>
+            <w:pPr>
+              <w:pStyle w:val="Compact"/>
+            </w:pPr>
+            <w:r>
+              <w:t>grazing * month</w:t>
+            </w:r>
+          </w:p>
+        </w:tc>
+        <w:tc>
+          <w:tcPr>
+            <w:tcW w:w="0" w:type="auto"/>
+          </w:tcPr>
+          <w:p>
+            <w:pPr>
+              <w:pStyle w:val="Compact"/>
+            </w:pPr>
+          </w:p>
+        </w:tc>
+        <w:tc>
+          <w:tcPr>
+            <w:tcW w:w="0" w:type="auto"/>
+          </w:tcPr>
+          <w:p>
+            <w:pPr>
+              <w:pStyle w:val="Compact"/>
+            </w:pPr>
+          </w:p>
+        </w:tc>
+        <w:tc>
+          <w:tcPr>
+            <w:tcW w:w="0" w:type="auto"/>
+          </w:tcPr>
+          <w:p>
+            <w:pPr>
+              <w:pStyle w:val="Compact"/>
+            </w:pPr>
+          </w:p>
+        </w:tc>
+      </w:tr>
+      <w:tr>
+        <w:tc>
+          <w:tcPr>
+            <w:tcW w:w="0" w:type="auto"/>
+          </w:tcPr>
+          <w:p>
+            <w:pPr>
+              <w:pStyle w:val="Compact"/>
+              <w:rPr>
+                <w:sz w:val="18"/>
+                <w:szCs w:val="18"/>
+              </w:rPr>
+            </w:pPr>
+            <w:r>
+              <w:rPr>
+                <w:sz w:val="18"/>
+                <w:szCs w:val="18"/>
+              </w:rPr>
+              <w:t>sheep * 2020_03</w:t>
+            </w:r>
+          </w:p>
+        </w:tc>
+        <w:tc>
+          <w:tcPr>
+            <w:tcW w:w="0" w:type="auto"/>
+          </w:tcPr>
+          <w:p>
+            <w:pPr>
+              <w:pStyle w:val="Compact"/>
+              <w:rPr>
+                <w:sz w:val="18"/>
+                <w:szCs w:val="18"/>
+              </w:rPr>
+            </w:pPr>
+            <w:r>
+              <w:rPr>
+                <w:sz w:val="18"/>
+                <w:szCs w:val="18"/>
+              </w:rPr>
+              <w:t>0.80</w:t>
+            </w:r>
+          </w:p>
+        </w:tc>
+        <w:tc>
+          <w:tcPr>
+            <w:tcW w:w="0" w:type="auto"/>
+          </w:tcPr>
+          <w:p>
+            <w:pPr>
+              <w:pStyle w:val="Compact"/>
+              <w:rPr>
+                <w:sz w:val="18"/>
+                <w:szCs w:val="18"/>
+              </w:rPr>
+            </w:pPr>
+            <w:r>
+              <w:rPr>
+                <w:sz w:val="18"/>
+                <w:szCs w:val="18"/>
+              </w:rPr>
+              <w:t>-3.1, 4.7</w:t>
+            </w:r>
+          </w:p>
+        </w:tc>
+        <w:tc>
+          <w:tcPr>
+            <w:tcW w:w="0" w:type="auto"/>
+          </w:tcPr>
+          <w:p>
+            <w:pPr>
+              <w:pStyle w:val="Compact"/>
+              <w:rPr>
+                <w:sz w:val="18"/>
+                <w:szCs w:val="18"/>
+              </w:rPr>
+            </w:pPr>
+            <w:r>
+              <w:rPr>
+                <w:sz w:val="18"/>
+                <w:szCs w:val="18"/>
+              </w:rPr>
+              <w:t>0.7</w:t>
+            </w:r>
+          </w:p>
+        </w:tc>
+      </w:tr>
+      <w:tr>
+        <w:tc>
+          <w:tcPr>
+            <w:tcW w:w="0" w:type="auto"/>
+          </w:tcPr>
+          <w:p>
+            <w:pPr>
+              <w:pStyle w:val="Compact"/>
+              <w:rPr>
+                <w:sz w:val="18"/>
+                <w:szCs w:val="18"/>
+              </w:rPr>
+            </w:pPr>
+            <w:r>
+              <w:rPr>
+                <w:sz w:val="18"/>
+                <w:szCs w:val="18"/>
+              </w:rPr>
+              <w:t>sheep * 2020_05</w:t>
+            </w:r>
+          </w:p>
+        </w:tc>
+        <w:tc>
+          <w:tcPr>
+            <w:tcW w:w="0" w:type="auto"/>
+          </w:tcPr>
+          <w:p>
+            <w:pPr>
+              <w:pStyle w:val="Compact"/>
+              <w:rPr>
+                <w:sz w:val="18"/>
+                <w:szCs w:val="18"/>
+              </w:rPr>
+            </w:pPr>
+            <w:r>
+              <w:rPr>
+                <w:sz w:val="18"/>
+                <w:szCs w:val="18"/>
+              </w:rPr>
+              <w:t>2.7</w:t>
+            </w:r>
+          </w:p>
+        </w:tc>
+        <w:tc>
+          <w:tcPr>
+            <w:tcW w:w="0" w:type="auto"/>
+          </w:tcPr>
+          <w:p>
+            <w:pPr>
+              <w:pStyle w:val="Compact"/>
+              <w:rPr>
+                <w:sz w:val="18"/>
+                <w:szCs w:val="18"/>
+              </w:rPr>
+            </w:pPr>
+            <w:r>
+              <w:rPr>
+                <w:sz w:val="18"/>
+                <w:szCs w:val="18"/>
+              </w:rPr>
+              <w:t>-1.2, 6.6</w:t>
+            </w:r>
+          </w:p>
+        </w:tc>
+        <w:tc>
+          <w:tcPr>
+            <w:tcW w:w="0" w:type="auto"/>
+          </w:tcPr>
+          <w:p>
+            <w:pPr>
+              <w:pStyle w:val="Compact"/>
+              <w:rPr>
+                <w:sz w:val="18"/>
+                <w:szCs w:val="18"/>
+              </w:rPr>
+            </w:pPr>
+            <w:r>
+              <w:rPr>
+                <w:sz w:val="18"/>
+                <w:szCs w:val="18"/>
+              </w:rPr>
+              <w:t>0.2</w:t>
+            </w:r>
+          </w:p>
+        </w:tc>
+      </w:tr>
+      <w:tr>
+        <w:tc>
+          <w:tcPr>
+            <w:tcW w:w="0" w:type="auto"/>
+          </w:tcPr>
+          <w:p>
+            <w:pPr>
+              <w:pStyle w:val="Compact"/>
+              <w:rPr>
+                <w:sz w:val="18"/>
+                <w:szCs w:val="18"/>
+              </w:rPr>
+            </w:pPr>
+            <w:r>
+              <w:rPr>
+                <w:sz w:val="18"/>
+                <w:szCs w:val="18"/>
+              </w:rPr>
+              <w:t>sheep * 2020_06</w:t>
+            </w:r>
+          </w:p>
+        </w:tc>
+        <w:tc>
+          <w:tcPr>
+            <w:tcW w:w="0" w:type="auto"/>
+          </w:tcPr>
+          <w:p>
+            <w:pPr>
+              <w:pStyle w:val="Compact"/>
+              <w:rPr>
+                <w:sz w:val="18"/>
+                <w:szCs w:val="18"/>
+              </w:rPr>
+            </w:pPr>
+            <w:r>
+              <w:rPr>
+                <w:sz w:val="18"/>
+                <w:szCs w:val="18"/>
+              </w:rPr>
+              <w:t>3.6</w:t>
+            </w:r>
+          </w:p>
+        </w:tc>
+        <w:tc>
+          <w:tcPr>
+            <w:tcW w:w="0" w:type="auto"/>
+          </w:tcPr>
+          <w:p>
+            <w:pPr>
+              <w:pStyle w:val="Compact"/>
+              <w:rPr>
+                <w:sz w:val="18"/>
+                <w:szCs w:val="18"/>
+              </w:rPr>
+            </w:pPr>
+            <w:r>
+              <w:rPr>
+                <w:sz w:val="18"/>
+                <w:szCs w:val="18"/>
+              </w:rPr>
+              <w:t>-0.33, 7.5</w:t>
+            </w:r>
+          </w:p>
+        </w:tc>
+        <w:tc>
+          <w:tcPr>
+            <w:tcW w:w="0" w:type="auto"/>
+          </w:tcPr>
+          <w:p>
+            <w:pPr>
+              <w:pStyle w:val="Compact"/>
+              <w:rPr>
+                <w:sz w:val="18"/>
+                <w:szCs w:val="18"/>
+              </w:rPr>
+            </w:pPr>
+            <w:r>
+              <w:rPr>
+                <w:sz w:val="18"/>
+                <w:szCs w:val="18"/>
+              </w:rPr>
+              <w:t>0.074</w:t>
+            </w:r>
+          </w:p>
+        </w:tc>
+      </w:tr>
+      <w:tr>
+        <w:tc>
+          <w:tcPr>
+            <w:tcW w:w="0" w:type="auto"/>
+          </w:tcPr>
+          <w:p>
+            <w:pPr>
+              <w:pStyle w:val="Compact"/>
+            </w:pPr>
+            <w:r>
+              <w:t>nutrient * light</w:t>
+            </w:r>
+          </w:p>
+        </w:tc>
+        <w:tc>
+          <w:tcPr>
+            <w:tcW w:w="0" w:type="auto"/>
+          </w:tcPr>
+          <w:p>
+            <w:pPr>
+              <w:pStyle w:val="Compact"/>
+            </w:pPr>
+            <w:r>
+              <w:t>-1.9</w:t>
+            </w:r>
+          </w:p>
+        </w:tc>
+        <w:tc>
+          <w:tcPr>
+            <w:tcW w:w="0" w:type="auto"/>
+          </w:tcPr>
+          <w:p>
+            <w:pPr>
+              <w:pStyle w:val="Compact"/>
+            </w:pPr>
+            <w:r>
+              <w:t>-9.9, 6.1</w:t>
+            </w:r>
+          </w:p>
+        </w:tc>
+        <w:tc>
+          <w:tcPr>
+            <w:tcW w:w="0" w:type="auto"/>
+          </w:tcPr>
+          <w:p>
+            <w:pPr>
+              <w:pStyle w:val="Compact"/>
+            </w:pPr>
+            <w:r>
+              <w:t>0.6</w:t>
+            </w:r>
+          </w:p>
+        </w:tc>
+      </w:tr>
+      <w:tr>
+        <w:tc>
+          <w:tcPr>
+            <w:tcW w:w="0" w:type="auto"/>
+          </w:tcPr>
+          <w:p>
+            <w:pPr>
+              <w:pStyle w:val="Compact"/>
+            </w:pPr>
+            <w:r>
+              <w:t>nutrient * month</w:t>
+            </w:r>
+          </w:p>
+        </w:tc>
+        <w:tc>
+          <w:tcPr>
+            <w:tcW w:w="0" w:type="auto"/>
+          </w:tcPr>
+          <w:p>
+            <w:pPr>
+              <w:pStyle w:val="Compact"/>
+            </w:pPr>
+          </w:p>
+        </w:tc>
+        <w:tc>
+          <w:tcPr>
+            <w:tcW w:w="0" w:type="auto"/>
+          </w:tcPr>
+          <w:p>
+            <w:pPr>
+              <w:pStyle w:val="Compact"/>
+            </w:pPr>
+          </w:p>
+        </w:tc>
+        <w:tc>
+          <w:tcPr>
+            <w:tcW w:w="0" w:type="auto"/>
+          </w:tcPr>
+          <w:p>
+            <w:pPr>
+              <w:pStyle w:val="Compact"/>
+            </w:pPr>
+          </w:p>
+        </w:tc>
+      </w:tr>
+      <w:tr>
+        <w:tc>
+          <w:tcPr>
+            <w:tcW w:w="0" w:type="auto"/>
+          </w:tcPr>
+          <w:p>
+            <w:pPr>
+              <w:pStyle w:val="Compact"/>
+              <w:rPr>
+                <w:sz w:val="18"/>
+                <w:szCs w:val="18"/>
+              </w:rPr>
+            </w:pPr>
+            <w:r>
+              <w:rPr>
+                <w:sz w:val="18"/>
+                <w:szCs w:val="18"/>
+              </w:rPr>
+              <w:t>unfertilized * 2020_03</w:t>
+            </w:r>
+          </w:p>
+        </w:tc>
+        <w:tc>
+          <w:tcPr>
+            <w:tcW w:w="0" w:type="auto"/>
+          </w:tcPr>
+          <w:p>
+            <w:pPr>
+              <w:pStyle w:val="Compact"/>
+              <w:rPr>
+                <w:sz w:val="18"/>
+                <w:szCs w:val="18"/>
+              </w:rPr>
+            </w:pPr>
+            <w:r>
+              <w:rPr>
+                <w:sz w:val="18"/>
+                <w:szCs w:val="18"/>
+              </w:rPr>
+              <w:t>-4.5</w:t>
+            </w:r>
+          </w:p>
+        </w:tc>
+        <w:tc>
+          <w:tcPr>
+            <w:tcW w:w="0" w:type="auto"/>
+          </w:tcPr>
+          <w:p>
+            <w:pPr>
+              <w:pStyle w:val="Compact"/>
+              <w:rPr>
+                <w:sz w:val="18"/>
+                <w:szCs w:val="18"/>
+              </w:rPr>
+            </w:pPr>
+            <w:r>
+              <w:rPr>
+                <w:sz w:val="18"/>
+                <w:szCs w:val="18"/>
+              </w:rPr>
+              <w:t>-8.5, -0.62</w:t>
+            </w:r>
+          </w:p>
+        </w:tc>
+        <w:tc>
+          <w:tcPr>
+            <w:tcW w:w="0" w:type="auto"/>
+          </w:tcPr>
+          <w:p>
+            <w:pPr>
+              <w:pStyle w:val="Compact"/>
+              <w:rPr>
+                <w:sz w:val="18"/>
+                <w:szCs w:val="18"/>
+              </w:rPr>
+            </w:pPr>
+            <w:r>
+              <w:rPr>
+                <w:sz w:val="18"/>
+                <w:szCs w:val="18"/>
+              </w:rPr>
+              <w:t>0.024</w:t>
+            </w:r>
+          </w:p>
+        </w:tc>
+      </w:tr>
+      <w:tr>
+        <w:tc>
+          <w:tcPr>
+            <w:tcW w:w="0" w:type="auto"/>
+          </w:tcPr>
+          <w:p>
+            <w:pPr>
+              <w:pStyle w:val="Compact"/>
+              <w:rPr>
+                <w:sz w:val="18"/>
+                <w:szCs w:val="18"/>
+              </w:rPr>
+            </w:pPr>
+            <w:r>
+              <w:rPr>
+                <w:sz w:val="18"/>
+                <w:szCs w:val="18"/>
+              </w:rPr>
+              <w:t>unfertilized * 2020_05</w:t>
+            </w:r>
+          </w:p>
+        </w:tc>
+        <w:tc>
+          <w:tcPr>
+            <w:tcW w:w="0" w:type="auto"/>
+          </w:tcPr>
+          <w:p>
+            <w:pPr>
+              <w:pStyle w:val="Compact"/>
+              <w:rPr>
+                <w:sz w:val="18"/>
+                <w:szCs w:val="18"/>
+              </w:rPr>
+            </w:pPr>
+            <w:r>
+              <w:rPr>
+                <w:sz w:val="18"/>
+                <w:szCs w:val="18"/>
+              </w:rPr>
+              <w:t>-1.1</w:t>
+            </w:r>
+          </w:p>
+        </w:tc>
+        <w:tc>
+          <w:tcPr>
+            <w:tcW w:w="0" w:type="auto"/>
+          </w:tcPr>
+          <w:p>
+            <w:pPr>
+              <w:pStyle w:val="Compact"/>
+              <w:rPr>
+                <w:sz w:val="18"/>
+                <w:szCs w:val="18"/>
+              </w:rPr>
+            </w:pPr>
+            <w:r>
+              <w:rPr>
+                <w:sz w:val="18"/>
+                <w:szCs w:val="18"/>
+              </w:rPr>
+              <w:t>-5.1, 2.8</w:t>
+            </w:r>
+          </w:p>
+        </w:tc>
+        <w:tc>
+          <w:tcPr>
+            <w:tcW w:w="0" w:type="auto"/>
+          </w:tcPr>
+          <w:p>
+            <w:pPr>
+              <w:pStyle w:val="Compact"/>
+              <w:rPr>
+                <w:sz w:val="18"/>
+                <w:szCs w:val="18"/>
+              </w:rPr>
+            </w:pPr>
+            <w:r>
+              <w:rPr>
+                <w:sz w:val="18"/>
+                <w:szCs w:val="18"/>
+              </w:rPr>
+              <w:t>0.6</w:t>
+            </w:r>
+          </w:p>
+        </w:tc>
+      </w:tr>
+      <w:tr>
+        <w:tc>
+          <w:tcPr>
+            <w:tcW w:w="0" w:type="auto"/>
+          </w:tcPr>
+          <w:p>
+            <w:pPr>
+              <w:pStyle w:val="Compact"/>
+              <w:rPr>
+                <w:sz w:val="18"/>
+                <w:szCs w:val="18"/>
+              </w:rPr>
+            </w:pPr>
+            <w:r>
+              <w:rPr>
+                <w:sz w:val="18"/>
+                <w:szCs w:val="18"/>
+              </w:rPr>
+              <w:t>unfertilized * 2020_06</w:t>
+            </w:r>
+          </w:p>
+        </w:tc>
+        <w:tc>
+          <w:tcPr>
+            <w:tcW w:w="0" w:type="auto"/>
+          </w:tcPr>
+          <w:p>
+            <w:pPr>
+              <w:pStyle w:val="Compact"/>
+              <w:rPr>
+                <w:sz w:val="18"/>
+                <w:szCs w:val="18"/>
+              </w:rPr>
+            </w:pPr>
+            <w:r>
+              <w:rPr>
+                <w:sz w:val="18"/>
+                <w:szCs w:val="18"/>
+              </w:rPr>
+              <w:t>-2.3</w:t>
+            </w:r>
+          </w:p>
+        </w:tc>
+        <w:tc>
+          <w:tcPr>
+            <w:tcW w:w="0" w:type="auto"/>
+          </w:tcPr>
+          <w:p>
+            <w:pPr>
+              <w:pStyle w:val="Compact"/>
+              <w:rPr>
+                <w:sz w:val="18"/>
+                <w:szCs w:val="18"/>
+              </w:rPr>
+            </w:pPr>
+            <w:r>
+              <w:rPr>
+                <w:sz w:val="18"/>
+                <w:szCs w:val="18"/>
+              </w:rPr>
+              <w:t>-6.2, 1.6</w:t>
+            </w:r>
+          </w:p>
+        </w:tc>
+        <w:tc>
+          <w:tcPr>
+            <w:tcW w:w="0" w:type="auto"/>
+          </w:tcPr>
+          <w:p>
+            <w:pPr>
+              <w:pStyle w:val="Compact"/>
+              <w:rPr>
+                <w:sz w:val="18"/>
+                <w:szCs w:val="18"/>
+              </w:rPr>
+            </w:pPr>
+            <w:r>
+              <w:rPr>
+                <w:sz w:val="18"/>
+                <w:szCs w:val="18"/>
+              </w:rPr>
+              <w:t>0.3</w:t>
+            </w:r>
+          </w:p>
+        </w:tc>
+      </w:tr>
+      <w:tr>
+        <w:tc>
+          <w:tcPr>
+            <w:tcW w:w="0" w:type="auto"/>
+          </w:tcPr>
+          <w:p>
+            <w:pPr>
+              <w:pStyle w:val="Compact"/>
+            </w:pPr>
+            <w:r>
+              <w:t>light * month</w:t>
+            </w:r>
+          </w:p>
+        </w:tc>
+        <w:tc>
+          <w:tcPr>
+            <w:tcW w:w="0" w:type="auto"/>
+          </w:tcPr>
+          <w:p>
+            <w:pPr>
+              <w:pStyle w:val="Compact"/>
+            </w:pPr>
+          </w:p>
+        </w:tc>
+        <w:tc>
+          <w:tcPr>
+            <w:tcW w:w="0" w:type="auto"/>
+          </w:tcPr>
+          <w:p>
+            <w:pPr>
+              <w:pStyle w:val="Compact"/>
+            </w:pPr>
+          </w:p>
+        </w:tc>
+        <w:tc>
+          <w:tcPr>
+            <w:tcW w:w="0" w:type="auto"/>
+          </w:tcPr>
+          <w:p>
+            <w:pPr>
+              <w:pStyle w:val="Compact"/>
+            </w:pPr>
+          </w:p>
+        </w:tc>
+      </w:tr>
+      <w:tr>
+        <w:tc>
+          <w:tcPr>
+            <w:tcW w:w="0" w:type="auto"/>
+          </w:tcPr>
+          <w:p>
+            <w:pPr>
+              <w:pStyle w:val="Compact"/>
+              <w:rPr>
+                <w:sz w:val="18"/>
+                <w:szCs w:val="18"/>
+              </w:rPr>
+            </w:pPr>
+            <w:r>
+              <w:rPr>
+                <w:sz w:val="18"/>
+                <w:szCs w:val="18"/>
+              </w:rPr>
+              <w:t>lamps * 2020_03</w:t>
+            </w:r>
+          </w:p>
+        </w:tc>
+        <w:tc>
+          <w:tcPr>
+            <w:tcW w:w="0" w:type="auto"/>
+          </w:tcPr>
+          <w:p>
+            <w:pPr>
+              <w:pStyle w:val="Compact"/>
+              <w:rPr>
+                <w:sz w:val="18"/>
+                <w:szCs w:val="18"/>
+              </w:rPr>
+            </w:pPr>
+            <w:r>
+              <w:rPr>
+                <w:sz w:val="18"/>
+                <w:szCs w:val="18"/>
+              </w:rPr>
+              <w:t>2.2</w:t>
+            </w:r>
+          </w:p>
+        </w:tc>
+        <w:tc>
+          <w:tcPr>
+            <w:tcW w:w="0" w:type="auto"/>
+          </w:tcPr>
+          <w:p>
+            <w:pPr>
+              <w:pStyle w:val="Compact"/>
+              <w:rPr>
+                <w:sz w:val="18"/>
+                <w:szCs w:val="18"/>
+              </w:rPr>
+            </w:pPr>
+            <w:r>
+              <w:rPr>
+                <w:sz w:val="18"/>
+                <w:szCs w:val="18"/>
+              </w:rPr>
+              <w:t>-1.8, 6.1</w:t>
+            </w:r>
+          </w:p>
+        </w:tc>
+        <w:tc>
+          <w:tcPr>
+            <w:tcW w:w="0" w:type="auto"/>
+          </w:tcPr>
+          <w:p>
+            <w:pPr>
+              <w:pStyle w:val="Compact"/>
+              <w:rPr>
+                <w:sz w:val="18"/>
+                <w:szCs w:val="18"/>
+              </w:rPr>
+            </w:pPr>
+            <w:r>
+              <w:rPr>
+                <w:sz w:val="18"/>
+                <w:szCs w:val="18"/>
+              </w:rPr>
+              <w:t>0.3</w:t>
+            </w:r>
+          </w:p>
+        </w:tc>
+      </w:tr>
+      <w:tr>
+        <w:tc>
+          <w:tcPr>
+            <w:tcW w:w="0" w:type="auto"/>
+          </w:tcPr>
+          <w:p>
+            <w:pPr>
+              <w:pStyle w:val="Compact"/>
+              <w:rPr>
+                <w:sz w:val="18"/>
+                <w:szCs w:val="18"/>
+              </w:rPr>
+            </w:pPr>
+            <w:r>
+              <w:rPr>
+                <w:sz w:val="18"/>
+                <w:szCs w:val="18"/>
+              </w:rPr>
+              <w:t>lamps * 2020_05</w:t>
+            </w:r>
+          </w:p>
+        </w:tc>
+        <w:tc>
+          <w:tcPr>
+            <w:tcW w:w="0" w:type="auto"/>
+          </w:tcPr>
+          <w:p>
+            <w:pPr>
+              <w:pStyle w:val="Compact"/>
+              <w:rPr>
+                <w:sz w:val="18"/>
+                <w:szCs w:val="18"/>
+              </w:rPr>
+            </w:pPr>
+            <w:r>
+              <w:rPr>
+                <w:sz w:val="18"/>
+                <w:szCs w:val="18"/>
+              </w:rPr>
+              <w:t>-1.6</w:t>
+            </w:r>
+          </w:p>
+        </w:tc>
+        <w:tc>
+          <w:tcPr>
+            <w:tcW w:w="0" w:type="auto"/>
+          </w:tcPr>
+          <w:p>
+            <w:pPr>
+              <w:pStyle w:val="Compact"/>
+              <w:rPr>
+                <w:sz w:val="18"/>
+                <w:szCs w:val="18"/>
+              </w:rPr>
+            </w:pPr>
+            <w:r>
+              <w:rPr>
+                <w:sz w:val="18"/>
+                <w:szCs w:val="18"/>
+              </w:rPr>
+              <w:t>-5.6, 2.3</w:t>
+            </w:r>
+          </w:p>
+        </w:tc>
+        <w:tc>
+          <w:tcPr>
+            <w:tcW w:w="0" w:type="auto"/>
+          </w:tcPr>
+          <w:p>
+            <w:pPr>
+              <w:pStyle w:val="Compact"/>
+              <w:rPr>
+                <w:sz w:val="18"/>
+                <w:szCs w:val="18"/>
+              </w:rPr>
+            </w:pPr>
+            <w:r>
+              <w:rPr>
+                <w:sz w:val="18"/>
+                <w:szCs w:val="18"/>
+              </w:rPr>
+              <w:t>0.4</w:t>
+            </w:r>
+          </w:p>
+        </w:tc>
+      </w:tr>
+      <w:tr>
+        <w:tc>
+          <w:tcPr>
+            <w:tcW w:w="0" w:type="auto"/>
+          </w:tcPr>
+          <w:p>
+            <w:pPr>
+              <w:pStyle w:val="Compact"/>
+              <w:rPr>
+                <w:sz w:val="18"/>
+                <w:szCs w:val="18"/>
+              </w:rPr>
+            </w:pPr>
+            <w:r>
+              <w:rPr>
+                <w:sz w:val="18"/>
+                <w:szCs w:val="18"/>
+              </w:rPr>
+              <w:t>lamps * 2020_06</w:t>
+            </w:r>
+          </w:p>
+        </w:tc>
+        <w:tc>
+          <w:tcPr>
+            <w:tcW w:w="0" w:type="auto"/>
+          </w:tcPr>
+          <w:p>
+            <w:pPr>
+              <w:pStyle w:val="Compact"/>
+              <w:rPr>
+                <w:sz w:val="18"/>
+                <w:szCs w:val="18"/>
+              </w:rPr>
+            </w:pPr>
+            <w:r>
+              <w:rPr>
+                <w:sz w:val="18"/>
+                <w:szCs w:val="18"/>
+              </w:rPr>
+              <w:t>0.46</w:t>
+            </w:r>
+          </w:p>
+        </w:tc>
+        <w:tc>
+          <w:tcPr>
+            <w:tcW w:w="0" w:type="auto"/>
+          </w:tcPr>
+          <w:p>
+            <w:pPr>
+              <w:pStyle w:val="Compact"/>
+              <w:rPr>
+                <w:sz w:val="18"/>
+                <w:szCs w:val="18"/>
+              </w:rPr>
+            </w:pPr>
+            <w:r>
+              <w:rPr>
+                <w:sz w:val="18"/>
+                <w:szCs w:val="18"/>
+              </w:rPr>
+              <w:t>-3.5, 4.4</w:t>
+            </w:r>
+          </w:p>
+        </w:tc>
+        <w:tc>
+          <w:tcPr>
+            <w:tcW w:w="0" w:type="auto"/>
+          </w:tcPr>
+          <w:p>
+            <w:pPr>
+              <w:pStyle w:val="Compact"/>
+              <w:rPr>
+                <w:sz w:val="18"/>
+                <w:szCs w:val="18"/>
+              </w:rPr>
+            </w:pPr>
+            <w:r>
+              <w:rPr>
+                <w:sz w:val="18"/>
+                <w:szCs w:val="18"/>
+              </w:rPr>
+              <w:t>0.8</w:t>
+            </w:r>
+          </w:p>
+        </w:tc>
+      </w:tr>
+      <w:tr>
+        <w:tc>
+          <w:tcPr>
+            <w:tcW w:w="0" w:type="auto"/>
+          </w:tcPr>
+          <w:p>
+            <w:pPr>
+              <w:pStyle w:val="Compact"/>
+            </w:pPr>
+            <w:r>
+              <w:t>grazing * nutrient * light</w:t>
+            </w:r>
+          </w:p>
+        </w:tc>
+        <w:tc>
+          <w:tcPr>
+            <w:tcW w:w="0" w:type="auto"/>
+          </w:tcPr>
+          <w:p>
+            <w:pPr>
+              <w:pStyle w:val="Compact"/>
+            </w:pPr>
+            <w:r>
+              <w:t>-9.1</w:t>
+            </w:r>
+          </w:p>
+        </w:tc>
+        <w:tc>
+          <w:tcPr>
+            <w:tcW w:w="0" w:type="auto"/>
+          </w:tcPr>
+          <w:p>
+            <w:pPr>
+              <w:pStyle w:val="Compact"/>
+            </w:pPr>
+            <w:r>
+              <w:t>-21, 2.6</w:t>
+            </w:r>
+          </w:p>
+        </w:tc>
+        <w:tc>
+          <w:tcPr>
+            <w:tcW w:w="0" w:type="auto"/>
+          </w:tcPr>
+          <w:p>
+            <w:pPr>
+              <w:pStyle w:val="Compact"/>
+            </w:pPr>
+            <w:r>
+              <w:t>0.13</w:t>
+            </w:r>
+          </w:p>
+        </w:tc>
+      </w:tr>
+    </w:tbl>
+    <w:p>
+      <w:pPr>
+        <w:pStyle w:val="BodyText"/>
       </w:pPr>
       <w:r>
-        <w:t xml:space="preserve">Looking at October and March time points as 1. separate models or 2. a combined sum. I think we can make the argument that if we do it this way </w:t>
+        <w:t>Looking at October and March time points as 1. separate models or 2. a combined sum. I think we can make the argument that if we do it this way we won’t need time series analyses since we expect Oct seedlings to have died or grown by March, mostly not resa</w:t>
       </w:r>
       <w:r>
-        <w:t xml:space="preserve">we won’t need time series analyses since we expect Oct seedlings to have died or grown by March, mostly not </w:t>
-      </w:r>
-      <w:r>
-        <w:lastRenderedPageBreak/>
-        <w:t>resampling the same individuals. But there are other approaches to this that use the time series angle.</w:t>
+        <w:t>mpling the same individuals. But there are other approaches to this that use the time series angle.</w:t>
       </w:r>
     </w:p>
     <w:p>
       <w:pPr>
         <w:pStyle w:val="Heading4"/>
       </w:pPr>
-      <w:bookmarkStart w:id="4" w:name="fall-only"/>
+      <w:bookmarkStart w:id="6" w:name="fall-only"/>
       <w:r>
         <w:t>Fall only</w:t>
       </w:r>
-      <w:bookmarkEnd w:id="4"/>
+      <w:bookmarkEnd w:id="6"/>
     </w:p>
     <w:tbl>
       <w:tblPr>
@@ -457,9 +2216,6 @@
             <w:r>
               <w:t>0.082</w:t>
             </w:r>
-            <w:r>
-              <w:t>.</w:t>
-            </w:r>
           </w:p>
         </w:tc>
       </w:tr>
@@ -621,9 +2377,6 @@
             </w:pPr>
             <w:r>
               <w:t>0.044</w:t>
-            </w:r>
-            <w:r>
-              <w:t>*</w:t>
             </w:r>
           </w:p>
         </w:tc>
@@ -633,11 +2386,12 @@
       <w:pPr>
         <w:pStyle w:val="Heading4"/>
       </w:pPr>
-      <w:bookmarkStart w:id="5" w:name="spring-only"/>
+      <w:bookmarkStart w:id="7" w:name="spring-only"/>
       <w:r>
+        <w:lastRenderedPageBreak/>
         <w:t>Spring only</w:t>
       </w:r>
-      <w:bookmarkEnd w:id="5"/>
+      <w:bookmarkEnd w:id="7"/>
     </w:p>
     <w:tbl>
       <w:tblPr>
@@ -892,9 +2646,6 @@
             <w:r>
               <w:t>0.065</w:t>
             </w:r>
-            <w:r>
-              <w:t>.</w:t>
-            </w:r>
           </w:p>
         </w:tc>
       </w:tr>
@@ -948,9 +2699,6 @@
             </w:pPr>
             <w:r>
               <w:t>0.009</w:t>
-            </w:r>
-            <w:r>
-              <w:t>*</w:t>
             </w:r>
           </w:p>
         </w:tc>
@@ -1122,11 +2870,11 @@
       <w:pPr>
         <w:pStyle w:val="Heading4"/>
       </w:pPr>
-      <w:bookmarkStart w:id="6" w:name="both-combined"/>
+      <w:bookmarkStart w:id="8" w:name="both-combined"/>
       <w:r>
         <w:t>Both combined</w:t>
       </w:r>
-      <w:bookmarkEnd w:id="6"/>
+      <w:bookmarkEnd w:id="8"/>
     </w:p>
     <w:tbl>
       <w:tblPr>
@@ -1435,9 +3183,6 @@
             <w:r>
               <w:t>0.015</w:t>
             </w:r>
-            <w:r>
-              <w:t>*</w:t>
-            </w:r>
           </w:p>
         </w:tc>
       </w:tr>
@@ -1599,9 +3344,6 @@
             </w:pPr>
             <w:r>
               <w:t>0.095</w:t>
-            </w:r>
-            <w:r>
-              <w:t>.</w:t>
             </w:r>
           </w:p>
         </w:tc>
@@ -1611,22 +3353,22 @@
       <w:pPr>
         <w:pStyle w:val="Heading2"/>
       </w:pPr>
-      <w:bookmarkStart w:id="7" w:name="seedling-richness"/>
+      <w:bookmarkStart w:id="9" w:name="seedling-richness"/>
       <w:r>
         <w:lastRenderedPageBreak/>
         <w:t>Seedling richness</w:t>
       </w:r>
-      <w:bookmarkEnd w:id="7"/>
+      <w:bookmarkEnd w:id="9"/>
     </w:p>
     <w:p>
       <w:pPr>
         <w:pStyle w:val="Heading3"/>
       </w:pPr>
-      <w:bookmarkStart w:id="8" w:name="seedling-richness-plot"/>
+      <w:bookmarkStart w:id="10" w:name="seedling-richness-plot"/>
       <w:r>
         <w:t>Seedling richness plot</w:t>
       </w:r>
-      <w:bookmarkEnd w:id="8"/>
+      <w:bookmarkEnd w:id="10"/>
     </w:p>
     <w:p>
       <w:pPr>
@@ -1637,7 +3379,7 @@
           <w:noProof/>
         </w:rPr>
         <w:drawing>
-          <wp:inline distT="0" distB="0" distL="0" distR="0" wp14:anchorId="1C1B1059" wp14:editId="554EEE30">
+          <wp:inline distT="0" distB="0" distL="0" distR="0" wp14:anchorId="41043080" wp14:editId="58C570B2">
             <wp:extent cx="5334000" cy="4267200"/>
             <wp:effectExtent l="0" t="0" r="0" b="0"/>
             <wp:docPr id="2" name="Picture"/>
@@ -1683,21 +3425,1782 @@
       <w:pPr>
         <w:pStyle w:val="Heading3"/>
       </w:pPr>
-      <w:bookmarkStart w:id="9" w:name="seedling-richness-analysis"/>
+      <w:bookmarkStart w:id="11" w:name="seedling-richness-analysis"/>
       <w:r>
         <w:t>Seedling richness analysis</w:t>
       </w:r>
-      <w:bookmarkEnd w:id="9"/>
+      <w:bookmarkEnd w:id="11"/>
     </w:p>
     <w:p>
       <w:pPr>
         <w:pStyle w:val="Heading4"/>
       </w:pPr>
-      <w:bookmarkStart w:id="10" w:name="fall-only-1"/>
+      <w:bookmarkStart w:id="12" w:name="with-time-1"/>
+      <w:r>
+        <w:t>With time</w:t>
+      </w:r>
+      <w:bookmarkEnd w:id="12"/>
+    </w:p>
+    <w:tbl>
+      <w:tblPr>
+        <w:tblStyle w:val="Table"/>
+        <w:tblW w:w="0" w:type="pct"/>
+        <w:tblLook w:val="07E0" w:firstRow="1" w:lastRow="1" w:firstColumn="1" w:lastColumn="1" w:noHBand="1" w:noVBand="1"/>
+      </w:tblPr>
+      <w:tblGrid>
+        <w:gridCol w:w="2706"/>
+        <w:gridCol w:w="744"/>
+        <w:gridCol w:w="1161"/>
+        <w:gridCol w:w="1041"/>
+      </w:tblGrid>
+      <w:tr>
+        <w:tc>
+          <w:tcPr>
+            <w:tcW w:w="0" w:type="auto"/>
+            <w:tcBorders>
+              <w:bottom w:val="single" w:sz="0" w:space="0" w:color="auto"/>
+            </w:tcBorders>
+            <w:vAlign w:val="bottom"/>
+          </w:tcPr>
+          <w:p>
+            <w:pPr>
+              <w:pStyle w:val="Compact"/>
+            </w:pPr>
+            <w:r>
+              <w:rPr>
+                <w:b/>
+              </w:rPr>
+              <w:t>Characteristic</w:t>
+            </w:r>
+          </w:p>
+        </w:tc>
+        <w:tc>
+          <w:tcPr>
+            <w:tcW w:w="0" w:type="auto"/>
+            <w:tcBorders>
+              <w:bottom w:val="single" w:sz="0" w:space="0" w:color="auto"/>
+            </w:tcBorders>
+            <w:vAlign w:val="bottom"/>
+          </w:tcPr>
+          <w:p>
+            <w:pPr>
+              <w:pStyle w:val="Compact"/>
+            </w:pPr>
+            <w:r>
+              <w:rPr>
+                <w:b/>
+              </w:rPr>
+              <w:t>Beta</w:t>
+            </w:r>
+          </w:p>
+        </w:tc>
+        <w:tc>
+          <w:tcPr>
+            <w:tcW w:w="0" w:type="auto"/>
+            <w:tcBorders>
+              <w:bottom w:val="single" w:sz="0" w:space="0" w:color="auto"/>
+            </w:tcBorders>
+            <w:vAlign w:val="bottom"/>
+          </w:tcPr>
+          <w:p>
+            <w:pPr>
+              <w:pStyle w:val="Compact"/>
+            </w:pPr>
+            <w:r>
+              <w:rPr>
+                <w:b/>
+              </w:rPr>
+              <w:t>95% CI</w:t>
+            </w:r>
+          </w:p>
+        </w:tc>
+        <w:tc>
+          <w:tcPr>
+            <w:tcW w:w="0" w:type="auto"/>
+            <w:tcBorders>
+              <w:bottom w:val="single" w:sz="0" w:space="0" w:color="auto"/>
+            </w:tcBorders>
+            <w:vAlign w:val="bottom"/>
+          </w:tcPr>
+          <w:p>
+            <w:pPr>
+              <w:pStyle w:val="Compact"/>
+            </w:pPr>
+            <w:r>
+              <w:rPr>
+                <w:b/>
+              </w:rPr>
+              <w:t>p-value</w:t>
+            </w:r>
+          </w:p>
+        </w:tc>
+      </w:tr>
+      <w:tr>
+        <w:tc>
+          <w:tcPr>
+            <w:tcW w:w="0" w:type="auto"/>
+          </w:tcPr>
+          <w:p>
+            <w:pPr>
+              <w:pStyle w:val="Compact"/>
+            </w:pPr>
+            <w:r>
+              <w:t>grazing</w:t>
+            </w:r>
+          </w:p>
+        </w:tc>
+        <w:tc>
+          <w:tcPr>
+            <w:tcW w:w="0" w:type="auto"/>
+          </w:tcPr>
+          <w:p>
+            <w:pPr>
+              <w:pStyle w:val="Compact"/>
+            </w:pPr>
+            <w:r>
+              <w:t>-0.53</w:t>
+            </w:r>
+          </w:p>
+        </w:tc>
+        <w:tc>
+          <w:tcPr>
+            <w:tcW w:w="0" w:type="auto"/>
+          </w:tcPr>
+          <w:p>
+            <w:pPr>
+              <w:pStyle w:val="Compact"/>
+            </w:pPr>
+            <w:r>
+              <w:t>-2.2, 1.1</w:t>
+            </w:r>
+          </w:p>
+        </w:tc>
+        <w:tc>
+          <w:tcPr>
+            <w:tcW w:w="0" w:type="auto"/>
+          </w:tcPr>
+          <w:p>
+            <w:pPr>
+              <w:pStyle w:val="Compact"/>
+            </w:pPr>
+            <w:r>
+              <w:t>0.5</w:t>
+            </w:r>
+          </w:p>
+        </w:tc>
+      </w:tr>
+      <w:tr>
+        <w:tc>
+          <w:tcPr>
+            <w:tcW w:w="0" w:type="auto"/>
+          </w:tcPr>
+          <w:p>
+            <w:pPr>
+              <w:pStyle w:val="Compact"/>
+            </w:pPr>
+            <w:r>
+              <w:t>nutrient</w:t>
+            </w:r>
+          </w:p>
+        </w:tc>
+        <w:tc>
+          <w:tcPr>
+            <w:tcW w:w="0" w:type="auto"/>
+          </w:tcPr>
+          <w:p>
+            <w:pPr>
+              <w:pStyle w:val="Compact"/>
+            </w:pPr>
+            <w:r>
+              <w:t>0.32</w:t>
+            </w:r>
+          </w:p>
+        </w:tc>
+        <w:tc>
+          <w:tcPr>
+            <w:tcW w:w="0" w:type="auto"/>
+          </w:tcPr>
+          <w:p>
+            <w:pPr>
+              <w:pStyle w:val="Compact"/>
+            </w:pPr>
+            <w:r>
+              <w:t>-1.4, 2.0</w:t>
+            </w:r>
+          </w:p>
+        </w:tc>
+        <w:tc>
+          <w:tcPr>
+            <w:tcW w:w="0" w:type="auto"/>
+          </w:tcPr>
+          <w:p>
+            <w:pPr>
+              <w:pStyle w:val="Compact"/>
+            </w:pPr>
+            <w:r>
+              <w:t>0.7</w:t>
+            </w:r>
+          </w:p>
+        </w:tc>
+      </w:tr>
+      <w:tr>
+        <w:tc>
+          <w:tcPr>
+            <w:tcW w:w="0" w:type="auto"/>
+          </w:tcPr>
+          <w:p>
+            <w:pPr>
+              <w:pStyle w:val="Compact"/>
+            </w:pPr>
+            <w:r>
+              <w:t>light</w:t>
+            </w:r>
+          </w:p>
+        </w:tc>
+        <w:tc>
+          <w:tcPr>
+            <w:tcW w:w="0" w:type="auto"/>
+          </w:tcPr>
+          <w:p>
+            <w:pPr>
+              <w:pStyle w:val="Compact"/>
+            </w:pPr>
+            <w:r>
+              <w:t>0.44</w:t>
+            </w:r>
+          </w:p>
+        </w:tc>
+        <w:tc>
+          <w:tcPr>
+            <w:tcW w:w="0" w:type="auto"/>
+          </w:tcPr>
+          <w:p>
+            <w:pPr>
+              <w:pStyle w:val="Compact"/>
+            </w:pPr>
+            <w:r>
+              <w:t>-1.2, 2.0</w:t>
+            </w:r>
+          </w:p>
+        </w:tc>
+        <w:tc>
+          <w:tcPr>
+            <w:tcW w:w="0" w:type="auto"/>
+          </w:tcPr>
+          <w:p>
+            <w:pPr>
+              <w:pStyle w:val="Compact"/>
+            </w:pPr>
+            <w:r>
+              <w:t>0.6</w:t>
+            </w:r>
+          </w:p>
+        </w:tc>
+      </w:tr>
+      <w:tr>
+        <w:tc>
+          <w:tcPr>
+            <w:tcW w:w="0" w:type="auto"/>
+          </w:tcPr>
+          <w:p>
+            <w:pPr>
+              <w:pStyle w:val="Compact"/>
+            </w:pPr>
+            <w:r>
+              <w:t>month</w:t>
+            </w:r>
+          </w:p>
+        </w:tc>
+        <w:tc>
+          <w:tcPr>
+            <w:tcW w:w="0" w:type="auto"/>
+          </w:tcPr>
+          <w:p>
+            <w:pPr>
+              <w:pStyle w:val="Compact"/>
+            </w:pPr>
+          </w:p>
+        </w:tc>
+        <w:tc>
+          <w:tcPr>
+            <w:tcW w:w="0" w:type="auto"/>
+          </w:tcPr>
+          <w:p>
+            <w:pPr>
+              <w:pStyle w:val="Compact"/>
+            </w:pPr>
+          </w:p>
+        </w:tc>
+        <w:tc>
+          <w:tcPr>
+            <w:tcW w:w="0" w:type="auto"/>
+          </w:tcPr>
+          <w:p>
+            <w:pPr>
+              <w:pStyle w:val="Compact"/>
+            </w:pPr>
+          </w:p>
+        </w:tc>
+      </w:tr>
+      <w:tr>
+        <w:tc>
+          <w:tcPr>
+            <w:tcW w:w="0" w:type="auto"/>
+          </w:tcPr>
+          <w:p>
+            <w:pPr>
+              <w:pStyle w:val="Compact"/>
+              <w:rPr>
+                <w:sz w:val="18"/>
+                <w:szCs w:val="18"/>
+              </w:rPr>
+            </w:pPr>
+            <w:r>
+              <w:rPr>
+                <w:sz w:val="18"/>
+                <w:szCs w:val="18"/>
+              </w:rPr>
+              <w:t>2019_10</w:t>
+            </w:r>
+          </w:p>
+        </w:tc>
+        <w:tc>
+          <w:tcPr>
+            <w:tcW w:w="0" w:type="auto"/>
+          </w:tcPr>
+          <w:p>
+            <w:pPr>
+              <w:pStyle w:val="Compact"/>
+              <w:rPr>
+                <w:sz w:val="18"/>
+                <w:szCs w:val="18"/>
+              </w:rPr>
+            </w:pPr>
+          </w:p>
+        </w:tc>
+        <w:tc>
+          <w:tcPr>
+            <w:tcW w:w="0" w:type="auto"/>
+          </w:tcPr>
+          <w:p>
+            <w:pPr>
+              <w:pStyle w:val="Compact"/>
+              <w:rPr>
+                <w:sz w:val="18"/>
+                <w:szCs w:val="18"/>
+              </w:rPr>
+            </w:pPr>
+          </w:p>
+        </w:tc>
+        <w:tc>
+          <w:tcPr>
+            <w:tcW w:w="0" w:type="auto"/>
+          </w:tcPr>
+          <w:p>
+            <w:pPr>
+              <w:pStyle w:val="Compact"/>
+              <w:rPr>
+                <w:sz w:val="18"/>
+                <w:szCs w:val="18"/>
+              </w:rPr>
+            </w:pPr>
+          </w:p>
+        </w:tc>
+      </w:tr>
+      <w:tr>
+        <w:tc>
+          <w:tcPr>
+            <w:tcW w:w="0" w:type="auto"/>
+          </w:tcPr>
+          <w:p>
+            <w:pPr>
+              <w:pStyle w:val="Compact"/>
+              <w:rPr>
+                <w:sz w:val="18"/>
+                <w:szCs w:val="18"/>
+              </w:rPr>
+            </w:pPr>
+            <w:r>
+              <w:rPr>
+                <w:sz w:val="18"/>
+                <w:szCs w:val="18"/>
+              </w:rPr>
+              <w:t>2020_03</w:t>
+            </w:r>
+          </w:p>
+        </w:tc>
+        <w:tc>
+          <w:tcPr>
+            <w:tcW w:w="0" w:type="auto"/>
+          </w:tcPr>
+          <w:p>
+            <w:pPr>
+              <w:pStyle w:val="Compact"/>
+              <w:rPr>
+                <w:sz w:val="18"/>
+                <w:szCs w:val="18"/>
+              </w:rPr>
+            </w:pPr>
+            <w:r>
+              <w:rPr>
+                <w:sz w:val="18"/>
+                <w:szCs w:val="18"/>
+              </w:rPr>
+              <w:t>-2.9</w:t>
+            </w:r>
+          </w:p>
+        </w:tc>
+        <w:tc>
+          <w:tcPr>
+            <w:tcW w:w="0" w:type="auto"/>
+          </w:tcPr>
+          <w:p>
+            <w:pPr>
+              <w:pStyle w:val="Compact"/>
+              <w:rPr>
+                <w:sz w:val="18"/>
+                <w:szCs w:val="18"/>
+              </w:rPr>
+            </w:pPr>
+            <w:r>
+              <w:rPr>
+                <w:sz w:val="18"/>
+                <w:szCs w:val="18"/>
+              </w:rPr>
+              <w:t>-4.2, -1.6</w:t>
+            </w:r>
+          </w:p>
+        </w:tc>
+        <w:tc>
+          <w:tcPr>
+            <w:tcW w:w="0" w:type="auto"/>
+          </w:tcPr>
+          <w:p>
+            <w:pPr>
+              <w:pStyle w:val="Compact"/>
+              <w:rPr>
+                <w:sz w:val="18"/>
+                <w:szCs w:val="18"/>
+              </w:rPr>
+            </w:pPr>
+            <w:r>
+              <w:rPr>
+                <w:sz w:val="18"/>
+                <w:szCs w:val="18"/>
+              </w:rPr>
+              <w:t>&lt;0.001</w:t>
+            </w:r>
+          </w:p>
+        </w:tc>
+      </w:tr>
+      <w:tr>
+        <w:tc>
+          <w:tcPr>
+            <w:tcW w:w="0" w:type="auto"/>
+          </w:tcPr>
+          <w:p>
+            <w:pPr>
+              <w:pStyle w:val="Compact"/>
+              <w:rPr>
+                <w:sz w:val="18"/>
+                <w:szCs w:val="18"/>
+              </w:rPr>
+            </w:pPr>
+            <w:r>
+              <w:rPr>
+                <w:sz w:val="18"/>
+                <w:szCs w:val="18"/>
+              </w:rPr>
+              <w:t>2020_05</w:t>
+            </w:r>
+          </w:p>
+        </w:tc>
+        <w:tc>
+          <w:tcPr>
+            <w:tcW w:w="0" w:type="auto"/>
+          </w:tcPr>
+          <w:p>
+            <w:pPr>
+              <w:pStyle w:val="Compact"/>
+              <w:rPr>
+                <w:sz w:val="18"/>
+                <w:szCs w:val="18"/>
+              </w:rPr>
+            </w:pPr>
+            <w:r>
+              <w:rPr>
+                <w:sz w:val="18"/>
+                <w:szCs w:val="18"/>
+              </w:rPr>
+              <w:t>-2.9</w:t>
+            </w:r>
+          </w:p>
+        </w:tc>
+        <w:tc>
+          <w:tcPr>
+            <w:tcW w:w="0" w:type="auto"/>
+          </w:tcPr>
+          <w:p>
+            <w:pPr>
+              <w:pStyle w:val="Compact"/>
+              <w:rPr>
+                <w:sz w:val="18"/>
+                <w:szCs w:val="18"/>
+              </w:rPr>
+            </w:pPr>
+            <w:r>
+              <w:rPr>
+                <w:sz w:val="18"/>
+                <w:szCs w:val="18"/>
+              </w:rPr>
+              <w:t>-4.1, -1.6</w:t>
+            </w:r>
+          </w:p>
+        </w:tc>
+        <w:tc>
+          <w:tcPr>
+            <w:tcW w:w="0" w:type="auto"/>
+          </w:tcPr>
+          <w:p>
+            <w:pPr>
+              <w:pStyle w:val="Compact"/>
+              <w:rPr>
+                <w:sz w:val="18"/>
+                <w:szCs w:val="18"/>
+              </w:rPr>
+            </w:pPr>
+            <w:r>
+              <w:rPr>
+                <w:sz w:val="18"/>
+                <w:szCs w:val="18"/>
+              </w:rPr>
+              <w:t>&lt;0.001</w:t>
+            </w:r>
+          </w:p>
+        </w:tc>
+      </w:tr>
+      <w:tr>
+        <w:tc>
+          <w:tcPr>
+            <w:tcW w:w="0" w:type="auto"/>
+          </w:tcPr>
+          <w:p>
+            <w:pPr>
+              <w:pStyle w:val="Compact"/>
+              <w:rPr>
+                <w:sz w:val="18"/>
+                <w:szCs w:val="18"/>
+              </w:rPr>
+            </w:pPr>
+            <w:r>
+              <w:rPr>
+                <w:sz w:val="18"/>
+                <w:szCs w:val="18"/>
+              </w:rPr>
+              <w:t>2020_06</w:t>
+            </w:r>
+          </w:p>
+        </w:tc>
+        <w:tc>
+          <w:tcPr>
+            <w:tcW w:w="0" w:type="auto"/>
+          </w:tcPr>
+          <w:p>
+            <w:pPr>
+              <w:pStyle w:val="Compact"/>
+              <w:rPr>
+                <w:sz w:val="18"/>
+                <w:szCs w:val="18"/>
+              </w:rPr>
+            </w:pPr>
+            <w:r>
+              <w:rPr>
+                <w:sz w:val="18"/>
+                <w:szCs w:val="18"/>
+              </w:rPr>
+              <w:t>-6.0</w:t>
+            </w:r>
+          </w:p>
+        </w:tc>
+        <w:tc>
+          <w:tcPr>
+            <w:tcW w:w="0" w:type="auto"/>
+          </w:tcPr>
+          <w:p>
+            <w:pPr>
+              <w:pStyle w:val="Compact"/>
+              <w:rPr>
+                <w:sz w:val="18"/>
+                <w:szCs w:val="18"/>
+              </w:rPr>
+            </w:pPr>
+            <w:r>
+              <w:rPr>
+                <w:sz w:val="18"/>
+                <w:szCs w:val="18"/>
+              </w:rPr>
+              <w:t>-7.3, -4.8</w:t>
+            </w:r>
+          </w:p>
+        </w:tc>
+        <w:tc>
+          <w:tcPr>
+            <w:tcW w:w="0" w:type="auto"/>
+          </w:tcPr>
+          <w:p>
+            <w:pPr>
+              <w:pStyle w:val="Compact"/>
+              <w:rPr>
+                <w:sz w:val="18"/>
+                <w:szCs w:val="18"/>
+              </w:rPr>
+            </w:pPr>
+            <w:r>
+              <w:rPr>
+                <w:sz w:val="18"/>
+                <w:szCs w:val="18"/>
+              </w:rPr>
+              <w:t>&lt;0.001</w:t>
+            </w:r>
+          </w:p>
+        </w:tc>
+      </w:tr>
+      <w:tr>
+        <w:tc>
+          <w:tcPr>
+            <w:tcW w:w="0" w:type="auto"/>
+          </w:tcPr>
+          <w:p>
+            <w:pPr>
+              <w:pStyle w:val="Compact"/>
+            </w:pPr>
+            <w:r>
+              <w:t>grazing * nutrient</w:t>
+            </w:r>
+          </w:p>
+        </w:tc>
+        <w:tc>
+          <w:tcPr>
+            <w:tcW w:w="0" w:type="auto"/>
+          </w:tcPr>
+          <w:p>
+            <w:pPr>
+              <w:pStyle w:val="Compact"/>
+            </w:pPr>
+            <w:r>
+              <w:t>4.0</w:t>
+            </w:r>
+          </w:p>
+        </w:tc>
+        <w:tc>
+          <w:tcPr>
+            <w:tcW w:w="0" w:type="auto"/>
+          </w:tcPr>
+          <w:p>
+            <w:pPr>
+              <w:pStyle w:val="Compact"/>
+            </w:pPr>
+            <w:r>
+              <w:t>1.9, 6.1</w:t>
+            </w:r>
+          </w:p>
+        </w:tc>
+        <w:tc>
+          <w:tcPr>
+            <w:tcW w:w="0" w:type="auto"/>
+          </w:tcPr>
+          <w:p>
+            <w:pPr>
+              <w:pStyle w:val="Compact"/>
+            </w:pPr>
+            <w:r>
+              <w:t>&lt;0.001</w:t>
+            </w:r>
+          </w:p>
+        </w:tc>
+      </w:tr>
+      <w:tr>
+        <w:tc>
+          <w:tcPr>
+            <w:tcW w:w="0" w:type="auto"/>
+          </w:tcPr>
+          <w:p>
+            <w:pPr>
+              <w:pStyle w:val="Compact"/>
+            </w:pPr>
+            <w:r>
+              <w:t>grazing * light</w:t>
+            </w:r>
+          </w:p>
+        </w:tc>
+        <w:tc>
+          <w:tcPr>
+            <w:tcW w:w="0" w:type="auto"/>
+          </w:tcPr>
+          <w:p>
+            <w:pPr>
+              <w:pStyle w:val="Compact"/>
+            </w:pPr>
+            <w:r>
+              <w:t>0.48</w:t>
+            </w:r>
+          </w:p>
+        </w:tc>
+        <w:tc>
+          <w:tcPr>
+            <w:tcW w:w="0" w:type="auto"/>
+          </w:tcPr>
+          <w:p>
+            <w:pPr>
+              <w:pStyle w:val="Compact"/>
+            </w:pPr>
+            <w:r>
+              <w:t>-1.6, 2.5</w:t>
+            </w:r>
+          </w:p>
+        </w:tc>
+        <w:tc>
+          <w:tcPr>
+            <w:tcW w:w="0" w:type="auto"/>
+          </w:tcPr>
+          <w:p>
+            <w:pPr>
+              <w:pStyle w:val="Compact"/>
+            </w:pPr>
+            <w:r>
+              <w:t>0.6</w:t>
+            </w:r>
+          </w:p>
+        </w:tc>
+      </w:tr>
+      <w:tr>
+        <w:tc>
+          <w:tcPr>
+            <w:tcW w:w="0" w:type="auto"/>
+          </w:tcPr>
+          <w:p>
+            <w:pPr>
+              <w:pStyle w:val="Compact"/>
+            </w:pPr>
+            <w:r>
+              <w:t>grazing * month</w:t>
+            </w:r>
+          </w:p>
+        </w:tc>
+        <w:tc>
+          <w:tcPr>
+            <w:tcW w:w="0" w:type="auto"/>
+          </w:tcPr>
+          <w:p>
+            <w:pPr>
+              <w:pStyle w:val="Compact"/>
+            </w:pPr>
+          </w:p>
+        </w:tc>
+        <w:tc>
+          <w:tcPr>
+            <w:tcW w:w="0" w:type="auto"/>
+          </w:tcPr>
+          <w:p>
+            <w:pPr>
+              <w:pStyle w:val="Compact"/>
+            </w:pPr>
+          </w:p>
+        </w:tc>
+        <w:tc>
+          <w:tcPr>
+            <w:tcW w:w="0" w:type="auto"/>
+          </w:tcPr>
+          <w:p>
+            <w:pPr>
+              <w:pStyle w:val="Compact"/>
+            </w:pPr>
+          </w:p>
+        </w:tc>
+      </w:tr>
+      <w:tr>
+        <w:tc>
+          <w:tcPr>
+            <w:tcW w:w="0" w:type="auto"/>
+          </w:tcPr>
+          <w:p>
+            <w:pPr>
+              <w:pStyle w:val="Compact"/>
+              <w:rPr>
+                <w:sz w:val="18"/>
+                <w:szCs w:val="18"/>
+              </w:rPr>
+            </w:pPr>
+            <w:r>
+              <w:rPr>
+                <w:sz w:val="18"/>
+                <w:szCs w:val="18"/>
+              </w:rPr>
+              <w:lastRenderedPageBreak/>
+              <w:t>sheep * 2020_03</w:t>
+            </w:r>
+          </w:p>
+        </w:tc>
+        <w:tc>
+          <w:tcPr>
+            <w:tcW w:w="0" w:type="auto"/>
+          </w:tcPr>
+          <w:p>
+            <w:pPr>
+              <w:pStyle w:val="Compact"/>
+              <w:rPr>
+                <w:sz w:val="18"/>
+                <w:szCs w:val="18"/>
+              </w:rPr>
+            </w:pPr>
+            <w:r>
+              <w:rPr>
+                <w:sz w:val="18"/>
+                <w:szCs w:val="18"/>
+              </w:rPr>
+              <w:t>-0.70</w:t>
+            </w:r>
+          </w:p>
+        </w:tc>
+        <w:tc>
+          <w:tcPr>
+            <w:tcW w:w="0" w:type="auto"/>
+          </w:tcPr>
+          <w:p>
+            <w:pPr>
+              <w:pStyle w:val="Compact"/>
+              <w:rPr>
+                <w:sz w:val="18"/>
+                <w:szCs w:val="18"/>
+              </w:rPr>
+            </w:pPr>
+            <w:r>
+              <w:rPr>
+                <w:sz w:val="18"/>
+                <w:szCs w:val="18"/>
+              </w:rPr>
+              <w:t>-2.0, 0.57</w:t>
+            </w:r>
+          </w:p>
+        </w:tc>
+        <w:tc>
+          <w:tcPr>
+            <w:tcW w:w="0" w:type="auto"/>
+          </w:tcPr>
+          <w:p>
+            <w:pPr>
+              <w:pStyle w:val="Compact"/>
+              <w:rPr>
+                <w:sz w:val="18"/>
+                <w:szCs w:val="18"/>
+              </w:rPr>
+            </w:pPr>
+            <w:r>
+              <w:rPr>
+                <w:sz w:val="18"/>
+                <w:szCs w:val="18"/>
+              </w:rPr>
+              <w:t>0.3</w:t>
+            </w:r>
+          </w:p>
+        </w:tc>
+      </w:tr>
+      <w:tr>
+        <w:tc>
+          <w:tcPr>
+            <w:tcW w:w="0" w:type="auto"/>
+          </w:tcPr>
+          <w:p>
+            <w:pPr>
+              <w:pStyle w:val="Compact"/>
+              <w:rPr>
+                <w:sz w:val="18"/>
+                <w:szCs w:val="18"/>
+              </w:rPr>
+            </w:pPr>
+            <w:r>
+              <w:rPr>
+                <w:sz w:val="18"/>
+                <w:szCs w:val="18"/>
+              </w:rPr>
+              <w:t>sheep * 2020_05</w:t>
+            </w:r>
+          </w:p>
+        </w:tc>
+        <w:tc>
+          <w:tcPr>
+            <w:tcW w:w="0" w:type="auto"/>
+          </w:tcPr>
+          <w:p>
+            <w:pPr>
+              <w:pStyle w:val="Compact"/>
+              <w:rPr>
+                <w:sz w:val="18"/>
+                <w:szCs w:val="18"/>
+              </w:rPr>
+            </w:pPr>
+            <w:r>
+              <w:rPr>
+                <w:sz w:val="18"/>
+                <w:szCs w:val="18"/>
+              </w:rPr>
+              <w:t>-1.6</w:t>
+            </w:r>
+          </w:p>
+        </w:tc>
+        <w:tc>
+          <w:tcPr>
+            <w:tcW w:w="0" w:type="auto"/>
+          </w:tcPr>
+          <w:p>
+            <w:pPr>
+              <w:pStyle w:val="Compact"/>
+              <w:rPr>
+                <w:sz w:val="18"/>
+                <w:szCs w:val="18"/>
+              </w:rPr>
+            </w:pPr>
+            <w:r>
+              <w:rPr>
+                <w:sz w:val="18"/>
+                <w:szCs w:val="18"/>
+              </w:rPr>
+              <w:t>-2.9, -0.35</w:t>
+            </w:r>
+          </w:p>
+        </w:tc>
+        <w:tc>
+          <w:tcPr>
+            <w:tcW w:w="0" w:type="auto"/>
+          </w:tcPr>
+          <w:p>
+            <w:pPr>
+              <w:pStyle w:val="Compact"/>
+              <w:rPr>
+                <w:sz w:val="18"/>
+                <w:szCs w:val="18"/>
+              </w:rPr>
+            </w:pPr>
+            <w:r>
+              <w:rPr>
+                <w:sz w:val="18"/>
+                <w:szCs w:val="18"/>
+              </w:rPr>
+              <w:t>0.013</w:t>
+            </w:r>
+          </w:p>
+        </w:tc>
+      </w:tr>
+      <w:tr>
+        <w:tc>
+          <w:tcPr>
+            <w:tcW w:w="0" w:type="auto"/>
+          </w:tcPr>
+          <w:p>
+            <w:pPr>
+              <w:pStyle w:val="Compact"/>
+              <w:rPr>
+                <w:sz w:val="18"/>
+                <w:szCs w:val="18"/>
+              </w:rPr>
+            </w:pPr>
+            <w:r>
+              <w:rPr>
+                <w:sz w:val="18"/>
+                <w:szCs w:val="18"/>
+              </w:rPr>
+              <w:t>sheep * 2020_06</w:t>
+            </w:r>
+          </w:p>
+        </w:tc>
+        <w:tc>
+          <w:tcPr>
+            <w:tcW w:w="0" w:type="auto"/>
+          </w:tcPr>
+          <w:p>
+            <w:pPr>
+              <w:pStyle w:val="Compact"/>
+              <w:rPr>
+                <w:sz w:val="18"/>
+                <w:szCs w:val="18"/>
+              </w:rPr>
+            </w:pPr>
+            <w:r>
+              <w:rPr>
+                <w:sz w:val="18"/>
+                <w:szCs w:val="18"/>
+              </w:rPr>
+              <w:t>-0.50</w:t>
+            </w:r>
+          </w:p>
+        </w:tc>
+        <w:tc>
+          <w:tcPr>
+            <w:tcW w:w="0" w:type="auto"/>
+          </w:tcPr>
+          <w:p>
+            <w:pPr>
+              <w:pStyle w:val="Compact"/>
+              <w:rPr>
+                <w:sz w:val="18"/>
+                <w:szCs w:val="18"/>
+              </w:rPr>
+            </w:pPr>
+            <w:r>
+              <w:rPr>
+                <w:sz w:val="18"/>
+                <w:szCs w:val="18"/>
+              </w:rPr>
+              <w:t>-1.8, 0.77</w:t>
+            </w:r>
+          </w:p>
+        </w:tc>
+        <w:tc>
+          <w:tcPr>
+            <w:tcW w:w="0" w:type="auto"/>
+          </w:tcPr>
+          <w:p>
+            <w:pPr>
+              <w:pStyle w:val="Compact"/>
+              <w:rPr>
+                <w:sz w:val="18"/>
+                <w:szCs w:val="18"/>
+              </w:rPr>
+            </w:pPr>
+            <w:r>
+              <w:rPr>
+                <w:sz w:val="18"/>
+                <w:szCs w:val="18"/>
+              </w:rPr>
+              <w:t>0.4</w:t>
+            </w:r>
+          </w:p>
+        </w:tc>
+      </w:tr>
+      <w:tr>
+        <w:tc>
+          <w:tcPr>
+            <w:tcW w:w="0" w:type="auto"/>
+          </w:tcPr>
+          <w:p>
+            <w:pPr>
+              <w:pStyle w:val="Compact"/>
+            </w:pPr>
+            <w:r>
+              <w:t>nutrient * light</w:t>
+            </w:r>
+          </w:p>
+        </w:tc>
+        <w:tc>
+          <w:tcPr>
+            <w:tcW w:w="0" w:type="auto"/>
+          </w:tcPr>
+          <w:p>
+            <w:pPr>
+              <w:pStyle w:val="Compact"/>
+            </w:pPr>
+            <w:r>
+              <w:t>0.08</w:t>
+            </w:r>
+          </w:p>
+        </w:tc>
+        <w:tc>
+          <w:tcPr>
+            <w:tcW w:w="0" w:type="auto"/>
+          </w:tcPr>
+          <w:p>
+            <w:pPr>
+              <w:pStyle w:val="Compact"/>
+            </w:pPr>
+            <w:r>
+              <w:t>-2.0, 2.1</w:t>
+            </w:r>
+          </w:p>
+        </w:tc>
+        <w:tc>
+          <w:tcPr>
+            <w:tcW w:w="0" w:type="auto"/>
+          </w:tcPr>
+          <w:p>
+            <w:pPr>
+              <w:pStyle w:val="Compact"/>
+            </w:pPr>
+            <w:r>
+              <w:t>&gt;0.9</w:t>
+            </w:r>
+          </w:p>
+        </w:tc>
+      </w:tr>
+      <w:tr>
+        <w:tc>
+          <w:tcPr>
+            <w:tcW w:w="0" w:type="auto"/>
+          </w:tcPr>
+          <w:p>
+            <w:pPr>
+              <w:pStyle w:val="Compact"/>
+            </w:pPr>
+            <w:r>
+              <w:t>nutrient * month</w:t>
+            </w:r>
+          </w:p>
+        </w:tc>
+        <w:tc>
+          <w:tcPr>
+            <w:tcW w:w="0" w:type="auto"/>
+          </w:tcPr>
+          <w:p>
+            <w:pPr>
+              <w:pStyle w:val="Compact"/>
+            </w:pPr>
+          </w:p>
+        </w:tc>
+        <w:tc>
+          <w:tcPr>
+            <w:tcW w:w="0" w:type="auto"/>
+          </w:tcPr>
+          <w:p>
+            <w:pPr>
+              <w:pStyle w:val="Compact"/>
+            </w:pPr>
+          </w:p>
+        </w:tc>
+        <w:tc>
+          <w:tcPr>
+            <w:tcW w:w="0" w:type="auto"/>
+          </w:tcPr>
+          <w:p>
+            <w:pPr>
+              <w:pStyle w:val="Compact"/>
+            </w:pPr>
+          </w:p>
+        </w:tc>
+      </w:tr>
+      <w:tr>
+        <w:tc>
+          <w:tcPr>
+            <w:tcW w:w="0" w:type="auto"/>
+          </w:tcPr>
+          <w:p>
+            <w:pPr>
+              <w:pStyle w:val="Compact"/>
+              <w:rPr>
+                <w:sz w:val="18"/>
+                <w:szCs w:val="18"/>
+              </w:rPr>
+            </w:pPr>
+            <w:r>
+              <w:rPr>
+                <w:sz w:val="18"/>
+                <w:szCs w:val="18"/>
+              </w:rPr>
+              <w:t>unfertilized * 2020_03</w:t>
+            </w:r>
+          </w:p>
+        </w:tc>
+        <w:tc>
+          <w:tcPr>
+            <w:tcW w:w="0" w:type="auto"/>
+          </w:tcPr>
+          <w:p>
+            <w:pPr>
+              <w:pStyle w:val="Compact"/>
+              <w:rPr>
+                <w:sz w:val="18"/>
+                <w:szCs w:val="18"/>
+              </w:rPr>
+            </w:pPr>
+            <w:r>
+              <w:rPr>
+                <w:sz w:val="18"/>
+                <w:szCs w:val="18"/>
+              </w:rPr>
+              <w:t>-0.70</w:t>
+            </w:r>
+          </w:p>
+        </w:tc>
+        <w:tc>
+          <w:tcPr>
+            <w:tcW w:w="0" w:type="auto"/>
+          </w:tcPr>
+          <w:p>
+            <w:pPr>
+              <w:pStyle w:val="Compact"/>
+              <w:rPr>
+                <w:sz w:val="18"/>
+                <w:szCs w:val="18"/>
+              </w:rPr>
+            </w:pPr>
+            <w:r>
+              <w:rPr>
+                <w:sz w:val="18"/>
+                <w:szCs w:val="18"/>
+              </w:rPr>
+              <w:t>-2.0, 0.57</w:t>
+            </w:r>
+          </w:p>
+        </w:tc>
+        <w:tc>
+          <w:tcPr>
+            <w:tcW w:w="0" w:type="auto"/>
+          </w:tcPr>
+          <w:p>
+            <w:pPr>
+              <w:pStyle w:val="Compact"/>
+              <w:rPr>
+                <w:sz w:val="18"/>
+                <w:szCs w:val="18"/>
+              </w:rPr>
+            </w:pPr>
+            <w:r>
+              <w:rPr>
+                <w:sz w:val="18"/>
+                <w:szCs w:val="18"/>
+              </w:rPr>
+              <w:t>0.3</w:t>
+            </w:r>
+          </w:p>
+        </w:tc>
+      </w:tr>
+      <w:tr>
+        <w:tc>
+          <w:tcPr>
+            <w:tcW w:w="0" w:type="auto"/>
+          </w:tcPr>
+          <w:p>
+            <w:pPr>
+              <w:pStyle w:val="Compact"/>
+              <w:rPr>
+                <w:sz w:val="18"/>
+                <w:szCs w:val="18"/>
+              </w:rPr>
+            </w:pPr>
+            <w:r>
+              <w:rPr>
+                <w:sz w:val="18"/>
+                <w:szCs w:val="18"/>
+              </w:rPr>
+              <w:t>unfertilized * 2020_05</w:t>
+            </w:r>
+          </w:p>
+        </w:tc>
+        <w:tc>
+          <w:tcPr>
+            <w:tcW w:w="0" w:type="auto"/>
+          </w:tcPr>
+          <w:p>
+            <w:pPr>
+              <w:pStyle w:val="Compact"/>
+              <w:rPr>
+                <w:sz w:val="18"/>
+                <w:szCs w:val="18"/>
+              </w:rPr>
+            </w:pPr>
+            <w:r>
+              <w:rPr>
+                <w:sz w:val="18"/>
+                <w:szCs w:val="18"/>
+              </w:rPr>
+              <w:t>-0.43</w:t>
+            </w:r>
+          </w:p>
+        </w:tc>
+        <w:tc>
+          <w:tcPr>
+            <w:tcW w:w="0" w:type="auto"/>
+          </w:tcPr>
+          <w:p>
+            <w:pPr>
+              <w:pStyle w:val="Compact"/>
+              <w:rPr>
+                <w:sz w:val="18"/>
+                <w:szCs w:val="18"/>
+              </w:rPr>
+            </w:pPr>
+            <w:r>
+              <w:rPr>
+                <w:sz w:val="18"/>
+                <w:szCs w:val="18"/>
+              </w:rPr>
+              <w:t>-1.7, 0.85</w:t>
+            </w:r>
+          </w:p>
+        </w:tc>
+        <w:tc>
+          <w:tcPr>
+            <w:tcW w:w="0" w:type="auto"/>
+          </w:tcPr>
+          <w:p>
+            <w:pPr>
+              <w:pStyle w:val="Compact"/>
+              <w:rPr>
+                <w:sz w:val="18"/>
+                <w:szCs w:val="18"/>
+              </w:rPr>
+            </w:pPr>
+            <w:r>
+              <w:rPr>
+                <w:sz w:val="18"/>
+                <w:szCs w:val="18"/>
+              </w:rPr>
+              <w:t>0.5</w:t>
+            </w:r>
+          </w:p>
+        </w:tc>
+      </w:tr>
+      <w:tr>
+        <w:tc>
+          <w:tcPr>
+            <w:tcW w:w="0" w:type="auto"/>
+          </w:tcPr>
+          <w:p>
+            <w:pPr>
+              <w:pStyle w:val="Compact"/>
+              <w:rPr>
+                <w:sz w:val="18"/>
+                <w:szCs w:val="18"/>
+              </w:rPr>
+            </w:pPr>
+            <w:r>
+              <w:rPr>
+                <w:sz w:val="18"/>
+                <w:szCs w:val="18"/>
+              </w:rPr>
+              <w:t>unfertilized * 2020_06</w:t>
+            </w:r>
+          </w:p>
+        </w:tc>
+        <w:tc>
+          <w:tcPr>
+            <w:tcW w:w="0" w:type="auto"/>
+          </w:tcPr>
+          <w:p>
+            <w:pPr>
+              <w:pStyle w:val="Compact"/>
+              <w:rPr>
+                <w:sz w:val="18"/>
+                <w:szCs w:val="18"/>
+              </w:rPr>
+            </w:pPr>
+            <w:r>
+              <w:rPr>
+                <w:sz w:val="18"/>
+                <w:szCs w:val="18"/>
+              </w:rPr>
+              <w:t>-0.70</w:t>
+            </w:r>
+          </w:p>
+        </w:tc>
+        <w:tc>
+          <w:tcPr>
+            <w:tcW w:w="0" w:type="auto"/>
+          </w:tcPr>
+          <w:p>
+            <w:pPr>
+              <w:pStyle w:val="Compact"/>
+              <w:rPr>
+                <w:sz w:val="18"/>
+                <w:szCs w:val="18"/>
+              </w:rPr>
+            </w:pPr>
+            <w:r>
+              <w:rPr>
+                <w:sz w:val="18"/>
+                <w:szCs w:val="18"/>
+              </w:rPr>
+              <w:t>-2.0, 0.57</w:t>
+            </w:r>
+          </w:p>
+        </w:tc>
+        <w:tc>
+          <w:tcPr>
+            <w:tcW w:w="0" w:type="auto"/>
+          </w:tcPr>
+          <w:p>
+            <w:pPr>
+              <w:pStyle w:val="Compact"/>
+              <w:rPr>
+                <w:sz w:val="18"/>
+                <w:szCs w:val="18"/>
+              </w:rPr>
+            </w:pPr>
+            <w:r>
+              <w:rPr>
+                <w:sz w:val="18"/>
+                <w:szCs w:val="18"/>
+              </w:rPr>
+              <w:t>0.3</w:t>
+            </w:r>
+          </w:p>
+        </w:tc>
+      </w:tr>
+      <w:tr>
+        <w:tc>
+          <w:tcPr>
+            <w:tcW w:w="0" w:type="auto"/>
+          </w:tcPr>
+          <w:p>
+            <w:pPr>
+              <w:pStyle w:val="Compact"/>
+            </w:pPr>
+            <w:r>
+              <w:t>light * month</w:t>
+            </w:r>
+          </w:p>
+        </w:tc>
+        <w:tc>
+          <w:tcPr>
+            <w:tcW w:w="0" w:type="auto"/>
+          </w:tcPr>
+          <w:p>
+            <w:pPr>
+              <w:pStyle w:val="Compact"/>
+            </w:pPr>
+          </w:p>
+        </w:tc>
+        <w:tc>
+          <w:tcPr>
+            <w:tcW w:w="0" w:type="auto"/>
+          </w:tcPr>
+          <w:p>
+            <w:pPr>
+              <w:pStyle w:val="Compact"/>
+            </w:pPr>
+          </w:p>
+        </w:tc>
+        <w:tc>
+          <w:tcPr>
+            <w:tcW w:w="0" w:type="auto"/>
+          </w:tcPr>
+          <w:p>
+            <w:pPr>
+              <w:pStyle w:val="Compact"/>
+            </w:pPr>
+          </w:p>
+        </w:tc>
+      </w:tr>
+      <w:tr>
+        <w:tc>
+          <w:tcPr>
+            <w:tcW w:w="0" w:type="auto"/>
+          </w:tcPr>
+          <w:p>
+            <w:pPr>
+              <w:pStyle w:val="Compact"/>
+              <w:rPr>
+                <w:sz w:val="18"/>
+                <w:szCs w:val="18"/>
+              </w:rPr>
+            </w:pPr>
+            <w:r>
+              <w:rPr>
+                <w:sz w:val="18"/>
+                <w:szCs w:val="18"/>
+              </w:rPr>
+              <w:t>lamps * 2020_03</w:t>
+            </w:r>
+          </w:p>
+        </w:tc>
+        <w:tc>
+          <w:tcPr>
+            <w:tcW w:w="0" w:type="auto"/>
+          </w:tcPr>
+          <w:p>
+            <w:pPr>
+              <w:pStyle w:val="Compact"/>
+              <w:rPr>
+                <w:sz w:val="18"/>
+                <w:szCs w:val="18"/>
+              </w:rPr>
+            </w:pPr>
+            <w:r>
+              <w:rPr>
+                <w:sz w:val="18"/>
+                <w:szCs w:val="18"/>
+              </w:rPr>
+              <w:t>0.00</w:t>
+            </w:r>
+          </w:p>
+        </w:tc>
+        <w:tc>
+          <w:tcPr>
+            <w:tcW w:w="0" w:type="auto"/>
+          </w:tcPr>
+          <w:p>
+            <w:pPr>
+              <w:pStyle w:val="Compact"/>
+              <w:rPr>
+                <w:sz w:val="18"/>
+                <w:szCs w:val="18"/>
+              </w:rPr>
+            </w:pPr>
+            <w:r>
+              <w:rPr>
+                <w:sz w:val="18"/>
+                <w:szCs w:val="18"/>
+              </w:rPr>
+              <w:t>-1.3, 1.3</w:t>
+            </w:r>
+          </w:p>
+        </w:tc>
+        <w:tc>
+          <w:tcPr>
+            <w:tcW w:w="0" w:type="auto"/>
+          </w:tcPr>
+          <w:p>
+            <w:pPr>
+              <w:pStyle w:val="Compact"/>
+              <w:rPr>
+                <w:sz w:val="18"/>
+                <w:szCs w:val="18"/>
+              </w:rPr>
+            </w:pPr>
+            <w:r>
+              <w:rPr>
+                <w:sz w:val="18"/>
+                <w:szCs w:val="18"/>
+              </w:rPr>
+              <w:t>&gt;0.9</w:t>
+            </w:r>
+          </w:p>
+        </w:tc>
+      </w:tr>
+      <w:tr>
+        <w:tc>
+          <w:tcPr>
+            <w:tcW w:w="0" w:type="auto"/>
+          </w:tcPr>
+          <w:p>
+            <w:pPr>
+              <w:pStyle w:val="Compact"/>
+              <w:rPr>
+                <w:sz w:val="18"/>
+                <w:szCs w:val="18"/>
+              </w:rPr>
+            </w:pPr>
+            <w:r>
+              <w:rPr>
+                <w:sz w:val="18"/>
+                <w:szCs w:val="18"/>
+              </w:rPr>
+              <w:t>lamps * 2020_05</w:t>
+            </w:r>
+          </w:p>
+        </w:tc>
+        <w:tc>
+          <w:tcPr>
+            <w:tcW w:w="0" w:type="auto"/>
+          </w:tcPr>
+          <w:p>
+            <w:pPr>
+              <w:pStyle w:val="Compact"/>
+              <w:rPr>
+                <w:sz w:val="18"/>
+                <w:szCs w:val="18"/>
+              </w:rPr>
+            </w:pPr>
+            <w:r>
+              <w:rPr>
+                <w:sz w:val="18"/>
+                <w:szCs w:val="18"/>
+              </w:rPr>
+              <w:t>-0.62</w:t>
+            </w:r>
+          </w:p>
+        </w:tc>
+        <w:tc>
+          <w:tcPr>
+            <w:tcW w:w="0" w:type="auto"/>
+          </w:tcPr>
+          <w:p>
+            <w:pPr>
+              <w:pStyle w:val="Compact"/>
+              <w:rPr>
+                <w:sz w:val="18"/>
+                <w:szCs w:val="18"/>
+              </w:rPr>
+            </w:pPr>
+            <w:r>
+              <w:rPr>
+                <w:sz w:val="18"/>
+                <w:szCs w:val="18"/>
+              </w:rPr>
+              <w:t>-1.9, 0.65</w:t>
+            </w:r>
+          </w:p>
+        </w:tc>
+        <w:tc>
+          <w:tcPr>
+            <w:tcW w:w="0" w:type="auto"/>
+          </w:tcPr>
+          <w:p>
+            <w:pPr>
+              <w:pStyle w:val="Compact"/>
+              <w:rPr>
+                <w:sz w:val="18"/>
+                <w:szCs w:val="18"/>
+              </w:rPr>
+            </w:pPr>
+            <w:r>
+              <w:rPr>
+                <w:sz w:val="18"/>
+                <w:szCs w:val="18"/>
+              </w:rPr>
+              <w:t>0.3</w:t>
+            </w:r>
+          </w:p>
+        </w:tc>
+      </w:tr>
+      <w:tr>
+        <w:tc>
+          <w:tcPr>
+            <w:tcW w:w="0" w:type="auto"/>
+          </w:tcPr>
+          <w:p>
+            <w:pPr>
+              <w:pStyle w:val="Compact"/>
+              <w:rPr>
+                <w:sz w:val="18"/>
+                <w:szCs w:val="18"/>
+              </w:rPr>
+            </w:pPr>
+            <w:r>
+              <w:rPr>
+                <w:sz w:val="18"/>
+                <w:szCs w:val="18"/>
+              </w:rPr>
+              <w:t>lamps * 2020_06</w:t>
+            </w:r>
+          </w:p>
+        </w:tc>
+        <w:tc>
+          <w:tcPr>
+            <w:tcW w:w="0" w:type="auto"/>
+          </w:tcPr>
+          <w:p>
+            <w:pPr>
+              <w:pStyle w:val="Compact"/>
+              <w:rPr>
+                <w:sz w:val="18"/>
+                <w:szCs w:val="18"/>
+              </w:rPr>
+            </w:pPr>
+            <w:r>
+              <w:rPr>
+                <w:sz w:val="18"/>
+                <w:szCs w:val="18"/>
+              </w:rPr>
+              <w:t>0.15</w:t>
+            </w:r>
+          </w:p>
+        </w:tc>
+        <w:tc>
+          <w:tcPr>
+            <w:tcW w:w="0" w:type="auto"/>
+          </w:tcPr>
+          <w:p>
+            <w:pPr>
+              <w:pStyle w:val="Compact"/>
+              <w:rPr>
+                <w:sz w:val="18"/>
+                <w:szCs w:val="18"/>
+              </w:rPr>
+            </w:pPr>
+            <w:r>
+              <w:rPr>
+                <w:sz w:val="18"/>
+                <w:szCs w:val="18"/>
+              </w:rPr>
+              <w:t>-1.1, 1.4</w:t>
+            </w:r>
+          </w:p>
+        </w:tc>
+        <w:tc>
+          <w:tcPr>
+            <w:tcW w:w="0" w:type="auto"/>
+          </w:tcPr>
+          <w:p>
+            <w:pPr>
+              <w:pStyle w:val="Compact"/>
+              <w:rPr>
+                <w:sz w:val="18"/>
+                <w:szCs w:val="18"/>
+              </w:rPr>
+            </w:pPr>
+            <w:r>
+              <w:rPr>
+                <w:sz w:val="18"/>
+                <w:szCs w:val="18"/>
+              </w:rPr>
+              <w:t>0.8</w:t>
+            </w:r>
+          </w:p>
+        </w:tc>
+      </w:tr>
+      <w:tr>
+        <w:tc>
+          <w:tcPr>
+            <w:tcW w:w="0" w:type="auto"/>
+          </w:tcPr>
+          <w:p>
+            <w:pPr>
+              <w:pStyle w:val="Compact"/>
+            </w:pPr>
+            <w:r>
+              <w:t>grazing * nutrient * light</w:t>
+            </w:r>
+          </w:p>
+        </w:tc>
+        <w:tc>
+          <w:tcPr>
+            <w:tcW w:w="0" w:type="auto"/>
+          </w:tcPr>
+          <w:p>
+            <w:pPr>
+              <w:pStyle w:val="Compact"/>
+            </w:pPr>
+            <w:r>
+              <w:t>-2.8</w:t>
+            </w:r>
+          </w:p>
+        </w:tc>
+        <w:tc>
+          <w:tcPr>
+            <w:tcW w:w="0" w:type="auto"/>
+          </w:tcPr>
+          <w:p>
+            <w:pPr>
+              <w:pStyle w:val="Compact"/>
+            </w:pPr>
+            <w:r>
+              <w:t>-5.8, 0.15</w:t>
+            </w:r>
+          </w:p>
+        </w:tc>
+        <w:tc>
+          <w:tcPr>
+            <w:tcW w:w="0" w:type="auto"/>
+          </w:tcPr>
+          <w:p>
+            <w:pPr>
+              <w:pStyle w:val="Compact"/>
+            </w:pPr>
+            <w:r>
+              <w:t>0.066</w:t>
+            </w:r>
+          </w:p>
+        </w:tc>
+      </w:tr>
+    </w:tbl>
+    <w:p>
+      <w:pPr>
+        <w:pStyle w:val="Heading4"/>
+      </w:pPr>
+      <w:bookmarkStart w:id="13" w:name="fall-only-1"/>
       <w:r>
         <w:t>Fall only</w:t>
       </w:r>
-      <w:bookmarkEnd w:id="10"/>
+      <w:bookmarkEnd w:id="13"/>
     </w:p>
     <w:tbl>
       <w:tblPr>
@@ -2006,9 +5509,6 @@
             <w:r>
               <w:t>0.067</w:t>
             </w:r>
-            <w:r>
-              <w:t>.</w:t>
-            </w:r>
           </w:p>
         </w:tc>
       </w:tr>
@@ -2179,11 +5679,11 @@
       <w:pPr>
         <w:pStyle w:val="Heading4"/>
       </w:pPr>
-      <w:bookmarkStart w:id="11" w:name="spring-only-1"/>
+      <w:bookmarkStart w:id="14" w:name="spring-only-1"/>
       <w:r>
         <w:t>Spring only</w:t>
       </w:r>
-      <w:bookmarkEnd w:id="11"/>
+      <w:bookmarkEnd w:id="14"/>
     </w:p>
     <w:tbl>
       <w:tblPr>
@@ -2330,23 +5830,19 @@
             <w:r>
               <w:t>0.033</w:t>
             </w:r>
-            <w:r>
-              <w:t>*</w:t>
-            </w:r>
-          </w:p>
-        </w:tc>
-      </w:tr>
-      <w:tr>
-        <w:tc>
-          <w:tcPr>
-            <w:tcW w:w="0" w:type="auto"/>
-          </w:tcPr>
-          <w:p>
-            <w:pPr>
-              <w:pStyle w:val="Compact"/>
-            </w:pPr>
-            <w:r>
-              <w:lastRenderedPageBreak/>
+          </w:p>
+        </w:tc>
+      </w:tr>
+      <w:tr>
+        <w:tc>
+          <w:tcPr>
+            <w:tcW w:w="0" w:type="auto"/>
+          </w:tcPr>
+          <w:p>
+            <w:pPr>
+              <w:pStyle w:val="Compact"/>
+            </w:pPr>
+            <w:r>
               <w:t>nutrient</w:t>
             </w:r>
           </w:p>
@@ -2496,9 +5992,6 @@
             <w:r>
               <w:t>&lt;0.001</w:t>
             </w:r>
-            <w:r>
-              <w:t>*</w:t>
-            </w:r>
           </w:p>
         </w:tc>
       </w:tr>
@@ -2660,9 +6153,6 @@
             </w:pPr>
             <w:r>
               <w:t>0.094</w:t>
-            </w:r>
-            <w:r>
-              <w:t>.</w:t>
             </w:r>
           </w:p>
         </w:tc>
@@ -2672,11 +6162,11 @@
       <w:pPr>
         <w:pStyle w:val="Heading4"/>
       </w:pPr>
-      <w:bookmarkStart w:id="12" w:name="both-combined-1"/>
+      <w:bookmarkStart w:id="15" w:name="both-combined-1"/>
       <w:r>
         <w:t>Both combined</w:t>
       </w:r>
-      <w:bookmarkEnd w:id="12"/>
+      <w:bookmarkEnd w:id="15"/>
     </w:p>
     <w:tbl>
       <w:tblPr>
@@ -2985,22 +6475,20 @@
             <w:r>
               <w:t>&lt;0.001</w:t>
             </w:r>
-            <w:r>
-              <w:t>*</w:t>
-            </w:r>
-          </w:p>
-        </w:tc>
-      </w:tr>
-      <w:tr>
-        <w:tc>
-          <w:tcPr>
-            <w:tcW w:w="0" w:type="auto"/>
-          </w:tcPr>
-          <w:p>
-            <w:pPr>
-              <w:pStyle w:val="Compact"/>
-            </w:pPr>
-            <w:r>
+          </w:p>
+        </w:tc>
+      </w:tr>
+      <w:tr>
+        <w:tc>
+          <w:tcPr>
+            <w:tcW w:w="0" w:type="auto"/>
+          </w:tcPr>
+          <w:p>
+            <w:pPr>
+              <w:pStyle w:val="Compact"/>
+            </w:pPr>
+            <w:r>
+              <w:lastRenderedPageBreak/>
               <w:t>grazing * light</w:t>
             </w:r>
           </w:p>
@@ -3150,11 +6638,489 @@
             <w:r>
               <w:t>0.034</w:t>
             </w:r>
-            <w:r>
-              <w:t>*</w:t>
-            </w:r>
-            <w:bookmarkStart w:id="13" w:name="_GoBack"/>
-            <w:bookmarkEnd w:id="13"/>
+          </w:p>
+        </w:tc>
+      </w:tr>
+    </w:tbl>
+    <w:p>
+      <w:pPr>
+        <w:pStyle w:val="Heading4"/>
+      </w:pPr>
+      <w:bookmarkStart w:id="16" w:name="aprilmay"/>
+      <w:r>
+        <w:t>April/May</w:t>
+      </w:r>
+      <w:bookmarkEnd w:id="16"/>
+    </w:p>
+    <w:tbl>
+      <w:tblPr>
+        <w:tblStyle w:val="Table"/>
+        <w:tblW w:w="0" w:type="pct"/>
+        <w:tblLook w:val="07E0" w:firstRow="1" w:lastRow="1" w:firstColumn="1" w:lastColumn="1" w:noHBand="1" w:noVBand="1"/>
+      </w:tblPr>
+      <w:tblGrid>
+        <w:gridCol w:w="2706"/>
+        <w:gridCol w:w="1149"/>
+        <w:gridCol w:w="1294"/>
+        <w:gridCol w:w="1041"/>
+      </w:tblGrid>
+      <w:tr>
+        <w:tc>
+          <w:tcPr>
+            <w:tcW w:w="0" w:type="auto"/>
+            <w:tcBorders>
+              <w:bottom w:val="single" w:sz="0" w:space="0" w:color="auto"/>
+            </w:tcBorders>
+            <w:vAlign w:val="bottom"/>
+          </w:tcPr>
+          <w:p>
+            <w:pPr>
+              <w:pStyle w:val="Compact"/>
+            </w:pPr>
+            <w:r>
+              <w:rPr>
+                <w:b/>
+              </w:rPr>
+              <w:t>Characteristic</w:t>
+            </w:r>
+          </w:p>
+        </w:tc>
+        <w:tc>
+          <w:tcPr>
+            <w:tcW w:w="0" w:type="auto"/>
+            <w:tcBorders>
+              <w:bottom w:val="single" w:sz="0" w:space="0" w:color="auto"/>
+            </w:tcBorders>
+            <w:vAlign w:val="bottom"/>
+          </w:tcPr>
+          <w:p>
+            <w:pPr>
+              <w:pStyle w:val="Compact"/>
+            </w:pPr>
+            <w:r>
+              <w:rPr>
+                <w:b/>
+              </w:rPr>
+              <w:t>log(IRR)</w:t>
+            </w:r>
+          </w:p>
+        </w:tc>
+        <w:tc>
+          <w:tcPr>
+            <w:tcW w:w="0" w:type="auto"/>
+            <w:tcBorders>
+              <w:bottom w:val="single" w:sz="0" w:space="0" w:color="auto"/>
+            </w:tcBorders>
+            <w:vAlign w:val="bottom"/>
+          </w:tcPr>
+          <w:p>
+            <w:pPr>
+              <w:pStyle w:val="Compact"/>
+            </w:pPr>
+            <w:r>
+              <w:rPr>
+                <w:b/>
+              </w:rPr>
+              <w:t>95% CI</w:t>
+            </w:r>
+          </w:p>
+        </w:tc>
+        <w:tc>
+          <w:tcPr>
+            <w:tcW w:w="0" w:type="auto"/>
+            <w:tcBorders>
+              <w:bottom w:val="single" w:sz="0" w:space="0" w:color="auto"/>
+            </w:tcBorders>
+            <w:vAlign w:val="bottom"/>
+          </w:tcPr>
+          <w:p>
+            <w:pPr>
+              <w:pStyle w:val="Compact"/>
+            </w:pPr>
+            <w:r>
+              <w:rPr>
+                <w:b/>
+              </w:rPr>
+              <w:t>p-value</w:t>
+            </w:r>
+          </w:p>
+        </w:tc>
+      </w:tr>
+      <w:tr>
+        <w:tc>
+          <w:tcPr>
+            <w:tcW w:w="0" w:type="auto"/>
+          </w:tcPr>
+          <w:p>
+            <w:pPr>
+              <w:pStyle w:val="Compact"/>
+            </w:pPr>
+            <w:r>
+              <w:t>grazing</w:t>
+            </w:r>
+          </w:p>
+        </w:tc>
+        <w:tc>
+          <w:tcPr>
+            <w:tcW w:w="0" w:type="auto"/>
+          </w:tcPr>
+          <w:p>
+            <w:pPr>
+              <w:pStyle w:val="Compact"/>
+            </w:pPr>
+            <w:r>
+              <w:t>-0.62</w:t>
+            </w:r>
+          </w:p>
+        </w:tc>
+        <w:tc>
+          <w:tcPr>
+            <w:tcW w:w="0" w:type="auto"/>
+          </w:tcPr>
+          <w:p>
+            <w:pPr>
+              <w:pStyle w:val="Compact"/>
+            </w:pPr>
+            <w:r>
+              <w:t>-1.1, -0.11</w:t>
+            </w:r>
+          </w:p>
+        </w:tc>
+        <w:tc>
+          <w:tcPr>
+            <w:tcW w:w="0" w:type="auto"/>
+          </w:tcPr>
+          <w:p>
+            <w:pPr>
+              <w:pStyle w:val="Compact"/>
+            </w:pPr>
+            <w:r>
+              <w:t>0.018</w:t>
+            </w:r>
+          </w:p>
+        </w:tc>
+      </w:tr>
+      <w:tr>
+        <w:tc>
+          <w:tcPr>
+            <w:tcW w:w="0" w:type="auto"/>
+          </w:tcPr>
+          <w:p>
+            <w:pPr>
+              <w:pStyle w:val="Compact"/>
+            </w:pPr>
+            <w:r>
+              <w:t>nutrient</w:t>
+            </w:r>
+          </w:p>
+        </w:tc>
+        <w:tc>
+          <w:tcPr>
+            <w:tcW w:w="0" w:type="auto"/>
+          </w:tcPr>
+          <w:p>
+            <w:pPr>
+              <w:pStyle w:val="Compact"/>
+            </w:pPr>
+            <w:r>
+              <w:t>-0.19</w:t>
+            </w:r>
+          </w:p>
+        </w:tc>
+        <w:tc>
+          <w:tcPr>
+            <w:tcW w:w="0" w:type="auto"/>
+          </w:tcPr>
+          <w:p>
+            <w:pPr>
+              <w:pStyle w:val="Compact"/>
+            </w:pPr>
+            <w:r>
+              <w:t>-0.64, 0.27</w:t>
+            </w:r>
+          </w:p>
+        </w:tc>
+        <w:tc>
+          <w:tcPr>
+            <w:tcW w:w="0" w:type="auto"/>
+          </w:tcPr>
+          <w:p>
+            <w:pPr>
+              <w:pStyle w:val="Compact"/>
+            </w:pPr>
+            <w:r>
+              <w:t>0.4</w:t>
+            </w:r>
+          </w:p>
+        </w:tc>
+      </w:tr>
+      <w:tr>
+        <w:tc>
+          <w:tcPr>
+            <w:tcW w:w="0" w:type="auto"/>
+          </w:tcPr>
+          <w:p>
+            <w:pPr>
+              <w:pStyle w:val="Compact"/>
+            </w:pPr>
+            <w:r>
+              <w:t>light</w:t>
+            </w:r>
+          </w:p>
+        </w:tc>
+        <w:tc>
+          <w:tcPr>
+            <w:tcW w:w="0" w:type="auto"/>
+          </w:tcPr>
+          <w:p>
+            <w:pPr>
+              <w:pStyle w:val="Compact"/>
+            </w:pPr>
+            <w:r>
+              <w:t>0.09</w:t>
+            </w:r>
+          </w:p>
+        </w:tc>
+        <w:tc>
+          <w:tcPr>
+            <w:tcW w:w="0" w:type="auto"/>
+          </w:tcPr>
+          <w:p>
+            <w:pPr>
+              <w:pStyle w:val="Compact"/>
+            </w:pPr>
+            <w:r>
+              <w:t>-0.33, 0.52</w:t>
+            </w:r>
+          </w:p>
+        </w:tc>
+        <w:tc>
+          <w:tcPr>
+            <w:tcW w:w="0" w:type="auto"/>
+          </w:tcPr>
+          <w:p>
+            <w:pPr>
+              <w:pStyle w:val="Compact"/>
+            </w:pPr>
+            <w:r>
+              <w:t>0.7</w:t>
+            </w:r>
+          </w:p>
+        </w:tc>
+      </w:tr>
+      <w:tr>
+        <w:tc>
+          <w:tcPr>
+            <w:tcW w:w="0" w:type="auto"/>
+          </w:tcPr>
+          <w:p>
+            <w:pPr>
+              <w:pStyle w:val="Compact"/>
+            </w:pPr>
+            <w:r>
+              <w:t>grazing * nutrient</w:t>
+            </w:r>
+          </w:p>
+        </w:tc>
+        <w:tc>
+          <w:tcPr>
+            <w:tcW w:w="0" w:type="auto"/>
+          </w:tcPr>
+          <w:p>
+            <w:pPr>
+              <w:pStyle w:val="Compact"/>
+            </w:pPr>
+            <w:r>
+              <w:t>1.3</w:t>
+            </w:r>
+          </w:p>
+        </w:tc>
+        <w:tc>
+          <w:tcPr>
+            <w:tcW w:w="0" w:type="auto"/>
+          </w:tcPr>
+          <w:p>
+            <w:pPr>
+              <w:pStyle w:val="Compact"/>
+            </w:pPr>
+            <w:r>
+              <w:t>0.61, 1.9</w:t>
+            </w:r>
+          </w:p>
+        </w:tc>
+        <w:tc>
+          <w:tcPr>
+            <w:tcW w:w="0" w:type="auto"/>
+          </w:tcPr>
+          <w:p>
+            <w:pPr>
+              <w:pStyle w:val="Compact"/>
+            </w:pPr>
+            <w:r>
+              <w:t>&lt;0.001</w:t>
+            </w:r>
+          </w:p>
+        </w:tc>
+      </w:tr>
+      <w:tr>
+        <w:tc>
+          <w:tcPr>
+            <w:tcW w:w="0" w:type="auto"/>
+          </w:tcPr>
+          <w:p>
+            <w:pPr>
+              <w:pStyle w:val="Compact"/>
+            </w:pPr>
+            <w:r>
+              <w:t>grazing * light</w:t>
+            </w:r>
+          </w:p>
+        </w:tc>
+        <w:tc>
+          <w:tcPr>
+            <w:tcW w:w="0" w:type="auto"/>
+          </w:tcPr>
+          <w:p>
+            <w:pPr>
+              <w:pStyle w:val="Compact"/>
+            </w:pPr>
+            <w:r>
+              <w:t>-0.29</w:t>
+            </w:r>
+          </w:p>
+        </w:tc>
+        <w:tc>
+          <w:tcPr>
+            <w:tcW w:w="0" w:type="auto"/>
+          </w:tcPr>
+          <w:p>
+            <w:pPr>
+              <w:pStyle w:val="Compact"/>
+            </w:pPr>
+            <w:r>
+              <w:t>-1.0, 0.46</w:t>
+            </w:r>
+          </w:p>
+        </w:tc>
+        <w:tc>
+          <w:tcPr>
+            <w:tcW w:w="0" w:type="auto"/>
+          </w:tcPr>
+          <w:p>
+            <w:pPr>
+              <w:pStyle w:val="Compact"/>
+            </w:pPr>
+            <w:r>
+              <w:t>0.4</w:t>
+            </w:r>
+          </w:p>
+        </w:tc>
+      </w:tr>
+      <w:tr>
+        <w:tc>
+          <w:tcPr>
+            <w:tcW w:w="0" w:type="auto"/>
+          </w:tcPr>
+          <w:p>
+            <w:pPr>
+              <w:pStyle w:val="Compact"/>
+            </w:pPr>
+            <w:r>
+              <w:t>nutrient * light</w:t>
+            </w:r>
+          </w:p>
+        </w:tc>
+        <w:tc>
+          <w:tcPr>
+            <w:tcW w:w="0" w:type="auto"/>
+          </w:tcPr>
+          <w:p>
+            <w:pPr>
+              <w:pStyle w:val="Compact"/>
+            </w:pPr>
+            <w:r>
+              <w:t>0.14</w:t>
+            </w:r>
+          </w:p>
+        </w:tc>
+        <w:tc>
+          <w:tcPr>
+            <w:tcW w:w="0" w:type="auto"/>
+          </w:tcPr>
+          <w:p>
+            <w:pPr>
+              <w:pStyle w:val="Compact"/>
+            </w:pPr>
+            <w:r>
+              <w:t>-0.47, 0.76</w:t>
+            </w:r>
+          </w:p>
+        </w:tc>
+        <w:tc>
+          <w:tcPr>
+            <w:tcW w:w="0" w:type="auto"/>
+          </w:tcPr>
+          <w:p>
+            <w:pPr>
+              <w:pStyle w:val="Compact"/>
+            </w:pPr>
+            <w:r>
+              <w:t>0.7</w:t>
+            </w:r>
+          </w:p>
+        </w:tc>
+      </w:tr>
+      <w:tr>
+        <w:tc>
+          <w:tcPr>
+            <w:tcW w:w="0" w:type="auto"/>
+          </w:tcPr>
+          <w:p>
+            <w:pPr>
+              <w:pStyle w:val="Compact"/>
+            </w:pPr>
+            <w:r>
+              <w:t>grazing * nutrient * light</w:t>
+            </w:r>
+          </w:p>
+        </w:tc>
+        <w:tc>
+          <w:tcPr>
+            <w:tcW w:w="0" w:type="auto"/>
+          </w:tcPr>
+          <w:p>
+            <w:pPr>
+              <w:pStyle w:val="Compact"/>
+            </w:pPr>
+            <w:r>
+              <w:t>-0.62</w:t>
+            </w:r>
+          </w:p>
+        </w:tc>
+        <w:tc>
+          <w:tcPr>
+            <w:tcW w:w="0" w:type="auto"/>
+          </w:tcPr>
+          <w:p>
+            <w:pPr>
+              <w:pStyle w:val="Compact"/>
+            </w:pPr>
+            <w:r>
+              <w:t>-1.6, 0.35</w:t>
+            </w:r>
+          </w:p>
+        </w:tc>
+        <w:tc>
+          <w:tcPr>
+            <w:tcW w:w="0" w:type="auto"/>
+          </w:tcPr>
+          <w:p>
+            <w:pPr>
+              <w:pStyle w:val="Compact"/>
+            </w:pPr>
+            <w:r>
+              <w:t>0.2</w:t>
+            </w:r>
           </w:p>
         </w:tc>
       </w:tr>
@@ -3218,7 +7184,7 @@
   <w:abstractNum w:abstractNumId="0" w15:restartNumberingAfterBreak="0">
     <w:nsid w:val="170CD2DE"/>
     <w:multiLevelType w:val="multilevel"/>
-    <w:tmpl w:val="976C950C"/>
+    <w:tmpl w:val="A57E6C98"/>
     <w:lvl w:ilvl="0">
       <w:numFmt w:val="bullet"/>
       <w:lvlText w:val=" "/>
@@ -3322,7 +7288,7 @@
   <w:abstractNum w:abstractNumId="1" w15:restartNumberingAfterBreak="0">
     <w:nsid w:val="2C1AE401"/>
     <w:multiLevelType w:val="multilevel"/>
-    <w:tmpl w:val="99A6E3EE"/>
+    <w:tmpl w:val="99EA55C0"/>
     <w:lvl w:ilvl="0">
       <w:numFmt w:val="bullet"/>
       <w:lvlText w:val=" "/>

</xml_diff>